<commit_message>
Pattern Lista + prima query
</commit_message>
<xml_diff>
--- a/Documentazione Progetto Modellazione Concettuale Per Il Web Semantico 2023.docx
+++ b/Documentazione Progetto Modellazione Concettuale Per Il Web Semantico 2023.docx
@@ -1,6 +1,6 @@
 
 <file path=word/document.xml><?xml version="1.0" encoding="utf-8"?>
-<w:document xmlns:r="http://schemas.openxmlformats.org/officeDocument/2006/relationships" xmlns:wp="http://schemas.openxmlformats.org/drawingml/2006/wordprocessingDrawing" xmlns:w="http://schemas.openxmlformats.org/wordprocessingml/2006/main" xmlns:w10="urn:schemas-microsoft-com:office:word" xmlns:w14="http://schemas.microsoft.com/office/word/2010/wordml" xmlns:wps="http://schemas.microsoft.com/office/word/2010/wordprocessingShape" xmlns:wpg="http://schemas.microsoft.com/office/word/2010/wordprocessingGroup" xmlns:mc="http://schemas.openxmlformats.org/markup-compatibility/2006" xmlns:v="urn:schemas-microsoft-com:vml" xmlns:o="urn:schemas-microsoft-com:office:office" xmlns:m="http://schemas.openxmlformats.org/officeDocument/2006/math" mc:Ignorable="w14">
+<w:document xmlns:wpc="http://schemas.microsoft.com/office/word/2010/wordprocessingCanvas" xmlns:cx="http://schemas.microsoft.com/office/drawing/2014/chartex" xmlns:cx1="http://schemas.microsoft.com/office/drawing/2015/9/8/chartex" xmlns:cx2="http://schemas.microsoft.com/office/drawing/2015/10/21/chartex" xmlns:cx3="http://schemas.microsoft.com/office/drawing/2016/5/9/chartex" xmlns:cx4="http://schemas.microsoft.com/office/drawing/2016/5/10/chartex" xmlns:cx5="http://schemas.microsoft.com/office/drawing/2016/5/11/chartex" xmlns:cx6="http://schemas.microsoft.com/office/drawing/2016/5/12/chartex" xmlns:cx7="http://schemas.microsoft.com/office/drawing/2016/5/13/chartex" xmlns:cx8="http://schemas.microsoft.com/office/drawing/2016/5/14/chartex" xmlns:mc="http://schemas.openxmlformats.org/markup-compatibility/2006" xmlns:aink="http://schemas.microsoft.com/office/drawing/2016/ink" xmlns:am3d="http://schemas.microsoft.com/office/drawing/2017/model3d" xmlns:o="urn:schemas-microsoft-com:office:office" xmlns:oel="http://schemas.microsoft.com/office/2019/extlst" xmlns:r="http://schemas.openxmlformats.org/officeDocument/2006/relationships" xmlns:m="http://schemas.openxmlformats.org/officeDocument/2006/math" xmlns:v="urn:schemas-microsoft-com:vml" xmlns:wp14="http://schemas.microsoft.com/office/word/2010/wordprocessingDrawing" xmlns:wp="http://schemas.openxmlformats.org/drawingml/2006/wordprocessingDrawing" xmlns:w10="urn:schemas-microsoft-com:office:word" xmlns:w="http://schemas.openxmlformats.org/wordprocessingml/2006/main" xmlns:w14="http://schemas.microsoft.com/office/word/2010/wordml" xmlns:w15="http://schemas.microsoft.com/office/word/2012/wordml" xmlns:w16cex="http://schemas.microsoft.com/office/word/2018/wordml/cex" xmlns:w16cid="http://schemas.microsoft.com/office/word/2016/wordml/cid" xmlns:w16="http://schemas.microsoft.com/office/word/2018/wordml" xmlns:w16sdtdh="http://schemas.microsoft.com/office/word/2020/wordml/sdtdatahash" xmlns:w16se="http://schemas.microsoft.com/office/word/2015/wordml/symex" xmlns:wpg="http://schemas.microsoft.com/office/word/2010/wordprocessingGroup" xmlns:wpi="http://schemas.microsoft.com/office/word/2010/wordprocessingInk" xmlns:wne="http://schemas.microsoft.com/office/word/2006/wordml" xmlns:wps="http://schemas.microsoft.com/office/word/2010/wordprocessingShape" mc:Ignorable="w14 w15 w16se w16cid w16 w16cex w16sdtdh wp14">
   <w:body>
     <w:p>
       <w:pPr>
@@ -15,8 +15,6 @@
         <w:rPr>
           <w:sz w:val="32"/>
           <w:szCs w:val="32"/>
-          <w:rtl w:val="0"/>
-          <w:lang w:val="it-IT"/>
         </w:rPr>
         <w:t>Documentazione Progetto Modellazione Concettuale Per Il Web Semantico 2023/2024</w:t>
       </w:r>
@@ -36,10 +34,6 @@
         <w:pStyle w:val="Intestazione"/>
       </w:pPr>
       <w:r>
-        <w:rPr>
-          <w:rtl w:val="0"/>
-          <w:lang w:val="it-IT"/>
-        </w:rPr>
         <w:t>Fase 1: Raccolta informazioni</w:t>
       </w:r>
     </w:p>
@@ -48,37 +42,7 @@
         <w:pStyle w:val="Corpo"/>
       </w:pPr>
       <w:r>
-        <w:rPr>
-          <w:rtl w:val="0"/>
-          <w:lang w:val="it-IT"/>
-        </w:rPr>
-        <w:t>Per comodit</w:t>
-      </w:r>
-      <w:r>
-        <w:rPr>
-          <w:rtl w:val="0"/>
-        </w:rPr>
-        <w:t xml:space="preserve">à </w:t>
-      </w:r>
-      <w:r>
-        <w:rPr>
-          <w:rtl w:val="0"/>
-          <w:lang w:val="it-IT"/>
-        </w:rPr>
-        <w:t>si riportano i requisiti del progetto divisi per ogni attivit</w:t>
-      </w:r>
-      <w:r>
-        <w:rPr>
-          <w:rtl w:val="0"/>
-        </w:rPr>
-        <w:t xml:space="preserve">à </w:t>
-      </w:r>
-      <w:r>
-        <w:rPr>
-          <w:rtl w:val="0"/>
-          <w:lang w:val="it-IT"/>
-        </w:rPr>
-        <w:t>da svolgere</w:t>
+        <w:t>Per comodità si riportano i requisiti del progetto divisi per ogni attività da svolgere</w:t>
       </w:r>
     </w:p>
     <w:p>
@@ -93,8 +57,8 @@
         <w:rPr>
           <w:sz w:val="24"/>
           <w:szCs w:val="24"/>
-          <w:rtl w:val="1"/>
-          <w:lang w:val="ar-SA" w:bidi="ar-SA"/>
+          <w:rtl/>
+          <w:lang w:val="ar-SA"/>
         </w:rPr>
         <w:t>“</w:t>
       </w:r>
@@ -102,8 +66,6 @@
         <w:rPr>
           <w:sz w:val="24"/>
           <w:szCs w:val="24"/>
-          <w:rtl w:val="0"/>
-          <w:lang w:val="it-IT"/>
         </w:rPr>
         <w:t>Raccogliere e analizzare la documentazione sul dominio di conoscenza</w:t>
       </w:r>
@@ -120,7 +82,6 @@
         <w:rPr>
           <w:sz w:val="24"/>
           <w:szCs w:val="24"/>
-          <w:rtl w:val="0"/>
         </w:rPr>
         <w:t xml:space="preserve">– </w:t>
       </w:r>
@@ -128,7 +89,6 @@
         <w:rPr>
           <w:sz w:val="24"/>
           <w:szCs w:val="24"/>
-          <w:rtl w:val="0"/>
           <w:lang w:val="de-DE"/>
         </w:rPr>
         <w:t>Siti</w:t>
@@ -146,7 +106,6 @@
         <w:rPr>
           <w:sz w:val="24"/>
           <w:szCs w:val="24"/>
-          <w:rtl w:val="0"/>
         </w:rPr>
         <w:t xml:space="preserve">– </w:t>
       </w:r>
@@ -154,7 +113,6 @@
         <w:rPr>
           <w:sz w:val="24"/>
           <w:szCs w:val="24"/>
-          <w:rtl w:val="0"/>
           <w:lang w:val="pt-PT"/>
         </w:rPr>
         <w:t>Manuali</w:t>
@@ -172,7 +130,6 @@
         <w:rPr>
           <w:sz w:val="24"/>
           <w:szCs w:val="24"/>
-          <w:rtl w:val="0"/>
         </w:rPr>
         <w:t xml:space="preserve">– </w:t>
       </w:r>
@@ -180,7 +137,6 @@
         <w:rPr>
           <w:sz w:val="24"/>
           <w:szCs w:val="24"/>
-          <w:rtl w:val="0"/>
           <w:lang w:val="de-DE"/>
         </w:rPr>
         <w:t>Standard</w:t>
@@ -198,18 +154,8 @@
         <w:rPr>
           <w:sz w:val="24"/>
           <w:szCs w:val="24"/>
-          <w:rtl w:val="0"/>
-        </w:rPr>
-        <w:t xml:space="preserve">• </w:t>
-      </w:r>
-      <w:r>
-        <w:rPr>
-          <w:sz w:val="24"/>
-          <w:szCs w:val="24"/>
-          <w:rtl w:val="0"/>
-          <w:lang w:val="it-IT"/>
-        </w:rPr>
-        <w:t>Individuare</w:t>
+        </w:rPr>
+        <w:t>• Individuare</w:t>
       </w:r>
     </w:p>
     <w:p>
@@ -224,35 +170,8 @@
         <w:rPr>
           <w:sz w:val="24"/>
           <w:szCs w:val="24"/>
-          <w:rtl w:val="0"/>
-        </w:rPr>
-        <w:t xml:space="preserve">– </w:t>
-      </w:r>
-      <w:r>
-        <w:rPr>
-          <w:sz w:val="24"/>
-          <w:szCs w:val="24"/>
-          <w:rtl w:val="0"/>
-          <w:lang w:val="it-IT"/>
-        </w:rPr>
-        <w:t>Funzionalit</w:t>
-      </w:r>
-      <w:r>
-        <w:rPr>
-          <w:sz w:val="24"/>
-          <w:szCs w:val="24"/>
-          <w:rtl w:val="0"/>
-        </w:rPr>
-        <w:t>à</w:t>
-      </w:r>
-      <w:r>
-        <w:rPr>
-          <w:sz w:val="24"/>
-          <w:szCs w:val="24"/>
-          <w:rtl w:val="0"/>
-          <w:lang w:val="it-IT"/>
-        </w:rPr>
-        <w:t>: reference (es. Cidoc-CRM), annotazione dati (es. FoodOn ontology),</w:t>
+        </w:rPr>
+        <w:t>– Funzionalità: reference (es. Cidoc-CRM), annotazione dati (es. FoodOn ontology),</w:t>
       </w:r>
     </w:p>
     <w:p>
@@ -267,27 +186,8 @@
         <w:rPr>
           <w:sz w:val="24"/>
           <w:szCs w:val="24"/>
-          <w:rtl w:val="0"/>
-          <w:lang w:val="it-IT"/>
-        </w:rPr>
-        <w:t>interoperabilit</w:t>
-      </w:r>
-      <w:r>
-        <w:rPr>
-          <w:sz w:val="24"/>
-          <w:szCs w:val="24"/>
-          <w:rtl w:val="0"/>
-        </w:rPr>
-        <w:t xml:space="preserve">à </w:t>
-      </w:r>
-      <w:r>
-        <w:rPr>
-          <w:sz w:val="24"/>
-          <w:szCs w:val="24"/>
-          <w:rtl w:val="0"/>
-          <w:lang w:val="it-IT"/>
-        </w:rPr>
-        <w:t>(MobiVoc: Open Mobility Vocabulary), accesso ai dati (es. Music Brainz).</w:t>
+        </w:rPr>
+        <w:t>interoperabilità (MobiVoc: Open Mobility Vocabulary), accesso ai dati (es. Music Brainz).</w:t>
       </w:r>
     </w:p>
     <w:p>
@@ -302,35 +202,8 @@
         <w:rPr>
           <w:sz w:val="24"/>
           <w:szCs w:val="24"/>
-          <w:rtl w:val="0"/>
-        </w:rPr>
-        <w:t xml:space="preserve">– </w:t>
-      </w:r>
-      <w:r>
-        <w:rPr>
-          <w:sz w:val="24"/>
-          <w:szCs w:val="24"/>
-          <w:rtl w:val="0"/>
-          <w:lang w:val="it-IT"/>
-        </w:rPr>
-        <w:t>Tipo di utenti: specialisti, pubblico generico, comunit</w:t>
-      </w:r>
-      <w:r>
-        <w:rPr>
-          <w:sz w:val="24"/>
-          <w:szCs w:val="24"/>
-          <w:rtl w:val="0"/>
-        </w:rPr>
-        <w:t xml:space="preserve">à </w:t>
-      </w:r>
-      <w:r>
-        <w:rPr>
-          <w:sz w:val="24"/>
-          <w:szCs w:val="24"/>
-          <w:rtl w:val="0"/>
-          <w:lang w:val="it-IT"/>
-        </w:rPr>
-        <w:t>specifiche, ecc.</w:t>
+        </w:rPr>
+        <w:t>– Tipo di utenti: specialisti, pubblico generico, comunità specifiche, ecc.</w:t>
       </w:r>
     </w:p>
     <w:p>
@@ -345,24 +218,14 @@
         <w:rPr>
           <w:sz w:val="24"/>
           <w:szCs w:val="24"/>
-          <w:rtl w:val="0"/>
-        </w:rPr>
-        <w:t xml:space="preserve">• </w:t>
-      </w:r>
-      <w:r>
-        <w:rPr>
-          <w:sz w:val="24"/>
-          <w:szCs w:val="24"/>
-          <w:rtl w:val="0"/>
-          <w:lang w:val="it-IT"/>
-        </w:rPr>
-        <w:t>Competency questions per esprimere le domande a cui l</w:t>
-      </w:r>
-      <w:r>
-        <w:rPr>
-          <w:sz w:val="24"/>
-          <w:szCs w:val="24"/>
-          <w:rtl w:val="1"/>
+        </w:rPr>
+        <w:t>• Competency questions per esprimere le domande a cui l</w:t>
+      </w:r>
+      <w:r>
+        <w:rPr>
+          <w:sz w:val="24"/>
+          <w:szCs w:val="24"/>
+          <w:rtl/>
         </w:rPr>
         <w:t>’</w:t>
       </w:r>
@@ -370,8 +233,6 @@
         <w:rPr>
           <w:sz w:val="24"/>
           <w:szCs w:val="24"/>
-          <w:rtl w:val="0"/>
-          <w:lang w:val="it-IT"/>
         </w:rPr>
         <w:t>ontologia deve rispondere</w:t>
       </w:r>
@@ -388,24 +249,14 @@
         <w:rPr>
           <w:sz w:val="24"/>
           <w:szCs w:val="24"/>
-          <w:rtl w:val="0"/>
-        </w:rPr>
-        <w:t xml:space="preserve">– </w:t>
-      </w:r>
-      <w:r>
-        <w:rPr>
-          <w:sz w:val="24"/>
-          <w:szCs w:val="24"/>
-          <w:rtl w:val="0"/>
-          <w:lang w:val="it-IT"/>
-        </w:rPr>
-        <w:t>spesso espresse in SPARQL (e poi riviste) dall</w:t>
-      </w:r>
-      <w:r>
-        <w:rPr>
-          <w:sz w:val="24"/>
-          <w:szCs w:val="24"/>
-          <w:rtl w:val="1"/>
+        </w:rPr>
+        <w:t>– spesso espresse in SPARQL (e poi riviste) dall</w:t>
+      </w:r>
+      <w:r>
+        <w:rPr>
+          <w:sz w:val="24"/>
+          <w:szCs w:val="24"/>
+          <w:rtl/>
         </w:rPr>
         <w:t>’</w:t>
       </w:r>
@@ -413,8 +264,6 @@
         <w:rPr>
           <w:sz w:val="24"/>
           <w:szCs w:val="24"/>
-          <w:rtl w:val="0"/>
-          <w:lang w:val="it-IT"/>
         </w:rPr>
         <w:t>inizio</w:t>
       </w:r>
@@ -431,18 +280,8 @@
         <w:rPr>
           <w:sz w:val="24"/>
           <w:szCs w:val="24"/>
-          <w:rtl w:val="0"/>
-        </w:rPr>
-        <w:t xml:space="preserve">– </w:t>
-      </w:r>
-      <w:r>
-        <w:rPr>
-          <w:sz w:val="24"/>
-          <w:szCs w:val="24"/>
-          <w:rtl w:val="0"/>
-          <w:lang w:val="it-IT"/>
-        </w:rPr>
-        <w:t>Con quali artisti ha collaborato un certo gruppo?</w:t>
+        </w:rPr>
+        <w:t>– Con quali artisti ha collaborato un certo gruppo?</w:t>
       </w:r>
     </w:p>
     <w:p>
@@ -457,18 +296,8 @@
         <w:rPr>
           <w:sz w:val="24"/>
           <w:szCs w:val="24"/>
-          <w:rtl w:val="0"/>
-        </w:rPr>
-        <w:t xml:space="preserve">– </w:t>
-      </w:r>
-      <w:r>
-        <w:rPr>
-          <w:sz w:val="24"/>
-          <w:szCs w:val="24"/>
-          <w:rtl w:val="0"/>
-          <w:lang w:val="it-IT"/>
-        </w:rPr>
-        <w:t>Quali innovazioni ha prodotto una certa tecnologia?</w:t>
+        </w:rPr>
+        <w:t>– Quali innovazioni ha prodotto una certa tecnologia?</w:t>
       </w:r>
     </w:p>
     <w:p>
@@ -483,36 +312,8 @@
         <w:rPr>
           <w:sz w:val="24"/>
           <w:szCs w:val="24"/>
-          <w:rtl w:val="0"/>
-        </w:rPr>
-        <w:t xml:space="preserve">– </w:t>
-      </w:r>
-      <w:r>
-        <w:rPr>
-          <w:sz w:val="24"/>
-          <w:szCs w:val="24"/>
-          <w:rtl w:val="0"/>
-          <w:lang w:val="it-IT"/>
-        </w:rPr>
-        <w:t xml:space="preserve">Quale combinazione di ingredienti </w:t>
-      </w:r>
-      <w:r>
-        <w:rPr>
-          <w:sz w:val="24"/>
-          <w:szCs w:val="24"/>
-          <w:rtl w:val="0"/>
-          <w:lang w:val="it-IT"/>
-        </w:rPr>
-        <w:t xml:space="preserve">è </w:t>
-      </w:r>
-      <w:r>
-        <w:rPr>
-          <w:sz w:val="24"/>
-          <w:szCs w:val="24"/>
-          <w:rtl w:val="0"/>
-          <w:lang w:val="it-IT"/>
-        </w:rPr>
-        <w:t>adatta per una determinata intolleranza?</w:t>
+        </w:rPr>
+        <w:t>– Quale combinazione di ingredienti è adatta per una determinata intolleranza?</w:t>
       </w:r>
     </w:p>
     <w:p>
@@ -527,26 +328,8 @@
         <w:rPr>
           <w:sz w:val="24"/>
           <w:szCs w:val="24"/>
-          <w:rtl w:val="0"/>
-        </w:rPr>
-        <w:t xml:space="preserve">– </w:t>
-      </w:r>
-      <w:r>
-        <w:rPr>
-          <w:sz w:val="24"/>
-          <w:szCs w:val="24"/>
-          <w:rtl w:val="0"/>
-          <w:lang w:val="it-IT"/>
-        </w:rPr>
-        <w:t>Dove si getta un involucro di un certo tipo?</w:t>
-      </w:r>
-      <w:r>
-        <w:rPr>
-          <w:sz w:val="24"/>
-          <w:szCs w:val="24"/>
-          <w:rtl w:val="0"/>
-        </w:rPr>
-        <w:t>”</w:t>
+        </w:rPr>
+        <w:t>– Dove si getta un involucro di un certo tipo?”</w:t>
       </w:r>
     </w:p>
     <w:p>
@@ -561,9 +344,8 @@
     <w:p>
       <w:pPr>
         <w:pStyle w:val="Titolo"/>
-        <w:bidi w:val="0"/>
-        <w:rPr>
-          <w:rFonts w:ascii="Calibri" w:cs="Calibri" w:hAnsi="Calibri" w:eastAsia="Calibri"/>
+        <w:rPr>
+          <w:rFonts w:ascii="Calibri" w:eastAsia="Calibri" w:hAnsi="Calibri" w:cs="Calibri"/>
           <w:sz w:val="32"/>
           <w:szCs w:val="32"/>
         </w:rPr>
@@ -573,8 +355,6 @@
           <w:rFonts w:ascii="Calibri" w:hAnsi="Calibri"/>
           <w:sz w:val="32"/>
           <w:szCs w:val="32"/>
-          <w:rtl w:val="0"/>
-          <w:lang w:val="it-IT"/>
         </w:rPr>
         <w:t>Dominio di riferimento: dominio videoludico</w:t>
       </w:r>
@@ -583,19 +363,14 @@
       <w:pPr>
         <w:pStyle w:val="Corpo"/>
         <w:rPr>
-          <w:b w:val="1"/>
-          <w:bCs w:val="1"/>
-          <w:sz w:val="28"/>
-          <w:szCs w:val="28"/>
-        </w:rPr>
-      </w:pPr>
-      <w:r>
-        <w:rPr>
-          <w:b w:val="1"/>
-          <w:bCs w:val="1"/>
-          <w:sz w:val="28"/>
-          <w:szCs w:val="28"/>
-          <w:rtl w:val="0"/>
+          <w:b/>
+          <w:bCs/>
+        </w:rPr>
+      </w:pPr>
+      <w:r>
+        <w:rPr>
+          <w:b/>
+          <w:bCs/>
         </w:rPr>
         <w:t>Sitografia</w:t>
       </w:r>
@@ -608,35 +383,14 @@
           <w:szCs w:val="24"/>
         </w:rPr>
       </w:pPr>
-      <w:r>
-        <w:rPr>
-          <w:rStyle w:val="Hyperlink.0"/>
-        </w:rPr>
-        <w:fldChar w:fldCharType="begin" w:fldLock="0"/>
-      </w:r>
-      <w:r>
-        <w:rPr>
-          <w:rStyle w:val="Hyperlink.0"/>
-        </w:rPr>
-        <w:instrText xml:space="preserve"> HYPERLINK "https://www.wikidata.org/wiki/?uselang=it"</w:instrText>
-      </w:r>
-      <w:r>
-        <w:rPr>
-          <w:rStyle w:val="Hyperlink.0"/>
-        </w:rPr>
-        <w:fldChar w:fldCharType="separate" w:fldLock="0"/>
-      </w:r>
-      <w:r>
-        <w:rPr>
-          <w:rStyle w:val="Hyperlink.0"/>
-          <w:rtl w:val="0"/>
-        </w:rPr>
-        <w:t>https://www.wikidata.org/wiki/?uselang=it</w:t>
-      </w:r>
-      <w:r>
-        <w:rPr/>
-        <w:fldChar w:fldCharType="end" w:fldLock="0"/>
-      </w:r>
+      <w:hyperlink r:id="rId7" w:history="1">
+        <w:r>
+          <w:rPr>
+            <w:rStyle w:val="Hyperlink0"/>
+          </w:rPr>
+          <w:t>https://www.wikidata.org/wiki/?uselang=it</w:t>
+        </w:r>
+      </w:hyperlink>
     </w:p>
     <w:p>
       <w:pPr>
@@ -646,36 +400,15 @@
           <w:szCs w:val="24"/>
         </w:rPr>
       </w:pPr>
-      <w:r>
-        <w:rPr>
-          <w:rStyle w:val="Hyperlink.0"/>
-        </w:rPr>
-        <w:fldChar w:fldCharType="begin" w:fldLock="0"/>
-      </w:r>
-      <w:r>
-        <w:rPr>
-          <w:rStyle w:val="Hyperlink.0"/>
-        </w:rPr>
-        <w:instrText xml:space="preserve"> HYPERLINK "https://liquipedia.net/"</w:instrText>
-      </w:r>
-      <w:r>
-        <w:rPr>
-          <w:rStyle w:val="Hyperlink.0"/>
-        </w:rPr>
-        <w:fldChar w:fldCharType="separate" w:fldLock="0"/>
-      </w:r>
-      <w:r>
-        <w:rPr>
-          <w:rStyle w:val="Hyperlink.0"/>
-          <w:rtl w:val="0"/>
-          <w:lang w:val="fr-FR"/>
-        </w:rPr>
-        <w:t>https://liquipedia.net/</w:t>
-      </w:r>
-      <w:r>
-        <w:rPr/>
-        <w:fldChar w:fldCharType="end" w:fldLock="0"/>
-      </w:r>
+      <w:hyperlink r:id="rId8" w:history="1">
+        <w:r>
+          <w:rPr>
+            <w:rStyle w:val="Hyperlink0"/>
+            <w:lang w:val="fr-FR"/>
+          </w:rPr>
+          <w:t>https://liquipedia.net/</w:t>
+        </w:r>
+      </w:hyperlink>
     </w:p>
     <w:p>
       <w:pPr>
@@ -685,36 +418,14 @@
           <w:szCs w:val="24"/>
         </w:rPr>
       </w:pPr>
-      <w:r>
-        <w:rPr>
-          <w:rStyle w:val="Hyperlink.0"/>
-        </w:rPr>
-        <w:fldChar w:fldCharType="begin" w:fldLock="0"/>
-      </w:r>
-      <w:r>
-        <w:rPr>
-          <w:rStyle w:val="Hyperlink.0"/>
-        </w:rPr>
-        <w:instrText xml:space="preserve"> HYPERLINK "https://www.fandom.com/"</w:instrText>
-      </w:r>
-      <w:r>
-        <w:rPr>
-          <w:rStyle w:val="Hyperlink.0"/>
-        </w:rPr>
-        <w:fldChar w:fldCharType="separate" w:fldLock="0"/>
-      </w:r>
-      <w:r>
-        <w:rPr>
-          <w:rStyle w:val="Hyperlink.0"/>
-          <w:rtl w:val="0"/>
-          <w:lang w:val="en-US"/>
-        </w:rPr>
-        <w:t>https://www.fandom.com/</w:t>
-      </w:r>
-      <w:r>
-        <w:rPr/>
-        <w:fldChar w:fldCharType="end" w:fldLock="0"/>
-      </w:r>
+      <w:hyperlink r:id="rId9" w:history="1">
+        <w:r>
+          <w:rPr>
+            <w:rStyle w:val="Hyperlink0"/>
+          </w:rPr>
+          <w:t>https://www.fandom.com/</w:t>
+        </w:r>
+      </w:hyperlink>
     </w:p>
     <w:p>
       <w:pPr>
@@ -724,36 +435,14 @@
           <w:szCs w:val="24"/>
         </w:rPr>
       </w:pPr>
-      <w:r>
-        <w:rPr>
-          <w:rStyle w:val="Hyperlink.0"/>
-        </w:rPr>
-        <w:fldChar w:fldCharType="begin" w:fldLock="0"/>
-      </w:r>
-      <w:r>
-        <w:rPr>
-          <w:rStyle w:val="Hyperlink.0"/>
-        </w:rPr>
-        <w:instrText xml:space="preserve"> HYPERLINK "http://vocab.linkeddata.es/vgo/"</w:instrText>
-      </w:r>
-      <w:r>
-        <w:rPr>
-          <w:rStyle w:val="Hyperlink.0"/>
-        </w:rPr>
-        <w:fldChar w:fldCharType="separate" w:fldLock="0"/>
-      </w:r>
-      <w:r>
-        <w:rPr>
-          <w:rStyle w:val="Hyperlink.0"/>
-          <w:rtl w:val="0"/>
-          <w:lang w:val="en-US"/>
-        </w:rPr>
-        <w:t>http://vocab.linkeddata.es/vgo/</w:t>
-      </w:r>
-      <w:r>
-        <w:rPr/>
-        <w:fldChar w:fldCharType="end" w:fldLock="0"/>
-      </w:r>
+      <w:hyperlink r:id="rId10" w:history="1">
+        <w:r>
+          <w:rPr>
+            <w:rStyle w:val="Hyperlink0"/>
+          </w:rPr>
+          <w:t>http://vocab.linkeddata.es/vgo/</w:t>
+        </w:r>
+      </w:hyperlink>
     </w:p>
     <w:p>
       <w:pPr>
@@ -768,20 +457,14 @@
       <w:pPr>
         <w:pStyle w:val="Corpo"/>
         <w:rPr>
-          <w:b w:val="1"/>
-          <w:bCs w:val="1"/>
-          <w:sz w:val="28"/>
-          <w:szCs w:val="28"/>
-        </w:rPr>
-      </w:pPr>
-      <w:r>
-        <w:rPr>
-          <w:b w:val="1"/>
-          <w:bCs w:val="1"/>
-          <w:sz w:val="28"/>
-          <w:szCs w:val="28"/>
-          <w:rtl w:val="0"/>
-          <w:lang w:val="it-IT"/>
+          <w:b/>
+          <w:bCs/>
+        </w:rPr>
+      </w:pPr>
+      <w:r>
+        <w:rPr>
+          <w:b/>
+          <w:bCs/>
         </w:rPr>
         <w:t>Manuali-Documentazione affine</w:t>
       </w:r>
@@ -794,36 +477,14 @@
           <w:szCs w:val="24"/>
         </w:rPr>
       </w:pPr>
-      <w:r>
-        <w:rPr>
-          <w:rStyle w:val="Hyperlink.0"/>
-        </w:rPr>
-        <w:fldChar w:fldCharType="begin" w:fldLock="0"/>
-      </w:r>
-      <w:r>
-        <w:rPr>
-          <w:rStyle w:val="Hyperlink.0"/>
-        </w:rPr>
-        <w:instrText xml:space="preserve"> HYPERLINK "https://dgarijo.com/papers/vgo.pdf"</w:instrText>
-      </w:r>
-      <w:r>
-        <w:rPr>
-          <w:rStyle w:val="Hyperlink.0"/>
-        </w:rPr>
-        <w:fldChar w:fldCharType="separate" w:fldLock="0"/>
-      </w:r>
-      <w:r>
-        <w:rPr>
-          <w:rStyle w:val="Hyperlink.0"/>
-          <w:rtl w:val="0"/>
-          <w:lang w:val="en-US"/>
-        </w:rPr>
-        <w:t>https://dgarijo.com/papers/vgo.pdf</w:t>
-      </w:r>
-      <w:r>
-        <w:rPr/>
-        <w:fldChar w:fldCharType="end" w:fldLock="0"/>
-      </w:r>
+      <w:hyperlink r:id="rId11" w:history="1">
+        <w:r>
+          <w:rPr>
+            <w:rStyle w:val="Hyperlink0"/>
+          </w:rPr>
+          <w:t>https://dgarijo.com/papers/vgo.pdf</w:t>
+        </w:r>
+      </w:hyperlink>
     </w:p>
     <w:p>
       <w:pPr>
@@ -833,172 +494,85 @@
           <w:szCs w:val="24"/>
         </w:rPr>
       </w:pPr>
-      <w:r>
-        <w:rPr>
-          <w:rStyle w:val="Hyperlink.0"/>
-        </w:rPr>
-        <w:fldChar w:fldCharType="begin" w:fldLock="0"/>
-      </w:r>
-      <w:r>
-        <w:rPr>
-          <w:rStyle w:val="Hyperlink.0"/>
-        </w:rPr>
-        <w:instrText xml:space="preserve"> HYPERLINK "https://repositorium.sdum.uminho.pt/bitstream/1822/79070/4/OntoJogo_An_Ontology_for_Game_Classification.pdf"</w:instrText>
-      </w:r>
-      <w:r>
-        <w:rPr>
-          <w:rStyle w:val="Hyperlink.0"/>
-        </w:rPr>
-        <w:fldChar w:fldCharType="separate" w:fldLock="0"/>
-      </w:r>
-      <w:r>
-        <w:rPr>
-          <w:rStyle w:val="Hyperlink.0"/>
-          <w:rtl w:val="0"/>
-          <w:lang w:val="pt-PT"/>
-        </w:rPr>
-        <w:t>https://repositorium.sdum.uminho.pt/bitstream/1822/79070/4/OntoJogo_An_Ontology_for_Game_Classification.pdf</w:t>
-      </w:r>
-      <w:r>
-        <w:rPr/>
-        <w:fldChar w:fldCharType="end" w:fldLock="0"/>
-      </w:r>
+      <w:hyperlink r:id="rId12" w:history="1">
+        <w:r>
+          <w:rPr>
+            <w:rStyle w:val="Hyperlink0"/>
+            <w:lang w:val="pt-PT"/>
+          </w:rPr>
+          <w:t>https://repositorium.sdum.uminho.pt/bitstream/1822/79070/4/OntoJogo_An_Ontology_for_Game_Classification.pdf</w:t>
+        </w:r>
+      </w:hyperlink>
     </w:p>
     <w:p>
       <w:pPr>
         <w:pStyle w:val="Corpo"/>
         <w:rPr>
-          <w:b w:val="1"/>
-          <w:bCs w:val="1"/>
+          <w:b/>
+          <w:bCs/>
         </w:rPr>
       </w:pPr>
     </w:p>
     <w:p>
       <w:pPr>
         <w:pStyle w:val="Corpo"/>
-        <w:rPr>
-          <w:sz w:val="28"/>
-          <w:szCs w:val="28"/>
-        </w:rPr>
-      </w:pPr>
-      <w:r>
-        <w:rPr>
-          <w:b w:val="1"/>
-          <w:bCs w:val="1"/>
-          <w:sz w:val="28"/>
-          <w:szCs w:val="28"/>
-          <w:rtl w:val="0"/>
-          <w:lang w:val="it-IT"/>
-        </w:rPr>
-        <w:t>Funzionalit</w:t>
-      </w:r>
-      <w:r>
-        <w:rPr>
-          <w:b w:val="1"/>
-          <w:bCs w:val="1"/>
-          <w:sz w:val="28"/>
-          <w:szCs w:val="28"/>
-          <w:rtl w:val="0"/>
-        </w:rPr>
-        <w:t>à</w:t>
-      </w:r>
-      <w:r>
-        <w:rPr>
-          <w:b w:val="1"/>
-          <w:bCs w:val="1"/>
-          <w:sz w:val="28"/>
-          <w:szCs w:val="28"/>
-          <w:rtl w:val="0"/>
-        </w:rPr>
-        <w:t>:</w:t>
-      </w:r>
-      <w:r>
-        <w:rPr>
-          <w:sz w:val="28"/>
-          <w:szCs w:val="28"/>
-          <w:rtl w:val="0"/>
-        </w:rPr>
+      </w:pPr>
+      <w:r>
+        <w:rPr>
+          <w:b/>
+          <w:bCs/>
+        </w:rPr>
+        <w:t>Funzionalità:</w:t>
+      </w:r>
+      <w:r>
         <w:t xml:space="preserve"> </w:t>
       </w:r>
     </w:p>
     <w:p>
       <w:pPr>
-        <w:pStyle w:val="List Paragraph"/>
+        <w:pStyle w:val="ListParagraph"/>
         <w:numPr>
           <w:ilvl w:val="0"/>
           <w:numId w:val="2"/>
         </w:numPr>
-        <w:bidi w:val="0"/>
-        <w:ind w:right="0"/>
-        <w:jc w:val="left"/>
         <w:rPr>
           <w:sz w:val="28"/>
           <w:szCs w:val="28"/>
-          <w:rtl w:val="0"/>
-          <w:lang w:val="it-IT"/>
         </w:rPr>
       </w:pPr>
       <w:r>
         <w:rPr>
           <w:sz w:val="28"/>
           <w:szCs w:val="28"/>
-          <w:rtl w:val="0"/>
-          <w:lang w:val="it-IT"/>
         </w:rPr>
         <w:t>Accesso ai dati</w:t>
       </w:r>
     </w:p>
     <w:p>
       <w:pPr>
-        <w:pStyle w:val="List Paragraph"/>
+        <w:pStyle w:val="ListParagraph"/>
         <w:numPr>
           <w:ilvl w:val="0"/>
           <w:numId w:val="2"/>
         </w:numPr>
-        <w:bidi w:val="0"/>
-        <w:ind w:right="0"/>
-        <w:jc w:val="left"/>
         <w:rPr>
           <w:sz w:val="28"/>
           <w:szCs w:val="28"/>
-          <w:rtl w:val="0"/>
-          <w:lang w:val="it-IT"/>
         </w:rPr>
       </w:pPr>
       <w:r>
         <w:rPr>
           <w:sz w:val="28"/>
           <w:szCs w:val="28"/>
-          <w:rtl w:val="0"/>
-          <w:lang w:val="it-IT"/>
-        </w:rPr>
-        <w:t>Interoperabilit</w:t>
-      </w:r>
-      <w:r>
-        <w:rPr>
-          <w:sz w:val="28"/>
-          <w:szCs w:val="28"/>
-          <w:rtl w:val="0"/>
-          <w:lang w:val="it-IT"/>
-        </w:rPr>
-        <w:t>à</w:t>
+        </w:rPr>
+        <w:t>Interoperabilità</w:t>
       </w:r>
     </w:p>
     <w:p>
       <w:pPr>
         <w:pStyle w:val="Corpo"/>
-        <w:rPr>
-          <w:sz w:val="28"/>
-          <w:szCs w:val="28"/>
-        </w:rPr>
-      </w:pPr>
-      <w:r>
-        <w:rPr>
-          <w:sz w:val="28"/>
-          <w:szCs w:val="28"/>
-          <w:rtl w:val="0"/>
-          <w:lang w:val="it-IT"/>
-        </w:rPr>
+      </w:pPr>
+      <w:r>
         <w:t>Utente destinatario del servizio: utente comune</w:t>
       </w:r>
     </w:p>
@@ -1006,19 +580,18 @@
       <w:pPr>
         <w:pStyle w:val="Corpo"/>
         <w:rPr>
-          <w:b w:val="1"/>
-          <w:bCs w:val="1"/>
+          <w:b/>
+          <w:bCs/>
           <w:sz w:val="32"/>
           <w:szCs w:val="32"/>
         </w:rPr>
       </w:pPr>
       <w:r>
         <w:rPr>
-          <w:b w:val="1"/>
-          <w:bCs w:val="1"/>
+          <w:b/>
+          <w:bCs/>
           <w:sz w:val="32"/>
           <w:szCs w:val="32"/>
-          <w:rtl w:val="0"/>
           <w:lang w:val="en-US"/>
         </w:rPr>
         <w:t>Competency Questions:</w:t>
@@ -1026,280 +599,243 @@
     </w:p>
     <w:p>
       <w:pPr>
-        <w:pStyle w:val="List Paragraph"/>
+        <w:pStyle w:val="ListParagraph"/>
         <w:numPr>
           <w:ilvl w:val="0"/>
           <w:numId w:val="4"/>
         </w:numPr>
-        <w:bidi w:val="0"/>
-        <w:ind w:right="0"/>
-        <w:jc w:val="left"/>
         <w:rPr>
           <w:sz w:val="28"/>
           <w:szCs w:val="28"/>
-          <w:rtl w:val="0"/>
-          <w:lang w:val="it-IT"/>
         </w:rPr>
       </w:pPr>
       <w:r>
         <w:rPr>
           <w:sz w:val="28"/>
           <w:szCs w:val="28"/>
-          <w:rtl w:val="0"/>
-          <w:lang w:val="it-IT"/>
-        </w:rPr>
-        <w:t xml:space="preserve">Qual </w:t>
+        </w:rPr>
+        <w:t xml:space="preserve">Qual è il titolo dei videogiochi </w:t>
       </w:r>
       <w:r>
         <w:rPr>
           <w:sz w:val="28"/>
           <w:szCs w:val="28"/>
-          <w:rtl w:val="0"/>
-          <w:lang w:val="it-IT"/>
-        </w:rPr>
-        <w:t xml:space="preserve">è </w:t>
+        </w:rPr>
+        <w:t xml:space="preserve">che appartengono a una </w:t>
       </w:r>
       <w:r>
         <w:rPr>
           <w:sz w:val="28"/>
           <w:szCs w:val="28"/>
-          <w:rtl w:val="0"/>
-          <w:lang w:val="it-IT"/>
-        </w:rPr>
-        <w:t>il titolo dei videogiochi di una determinata serie?</w:t>
-      </w:r>
-    </w:p>
-    <w:p>
-      <w:pPr>
-        <w:pStyle w:val="List Paragraph"/>
+        </w:rPr>
+        <w:t>serie?</w:t>
+      </w:r>
+    </w:p>
+    <w:p>
+      <w:pPr>
+        <w:pStyle w:val="ListParagraph"/>
         <w:numPr>
           <w:ilvl w:val="0"/>
           <w:numId w:val="4"/>
         </w:numPr>
-        <w:bidi w:val="0"/>
-        <w:ind w:right="0"/>
-        <w:jc w:val="left"/>
         <w:rPr>
           <w:sz w:val="28"/>
           <w:szCs w:val="28"/>
-          <w:rtl w:val="0"/>
-          <w:lang w:val="it-IT"/>
         </w:rPr>
       </w:pPr>
       <w:r>
         <w:rPr>
           <w:sz w:val="28"/>
           <w:szCs w:val="28"/>
-          <w:rtl w:val="0"/>
-          <w:lang w:val="it-IT"/>
-        </w:rPr>
-        <w:t>Chi sono programmatori e publisher di un titolo videoludico?</w:t>
-      </w:r>
-    </w:p>
-    <w:p>
-      <w:pPr>
-        <w:pStyle w:val="List Paragraph"/>
+        </w:rPr>
+        <w:t>A che serie fa riferimento un videogioco?</w:t>
+      </w:r>
+    </w:p>
+    <w:p>
+      <w:pPr>
+        <w:pStyle w:val="ListParagraph"/>
         <w:numPr>
           <w:ilvl w:val="0"/>
           <w:numId w:val="4"/>
         </w:numPr>
-        <w:bidi w:val="0"/>
-        <w:ind w:right="0"/>
-        <w:jc w:val="left"/>
         <w:rPr>
           <w:sz w:val="28"/>
           <w:szCs w:val="28"/>
-          <w:rtl w:val="0"/>
-          <w:lang w:val="it-IT"/>
         </w:rPr>
       </w:pPr>
       <w:r>
         <w:rPr>
           <w:sz w:val="28"/>
           <w:szCs w:val="28"/>
-          <w:rtl w:val="0"/>
-          <w:lang w:val="it-IT"/>
-        </w:rPr>
-        <w:t xml:space="preserve">Qual </w:t>
+        </w:rPr>
+        <w:t xml:space="preserve">Qual è lo studio </w:t>
       </w:r>
       <w:r>
         <w:rPr>
           <w:sz w:val="28"/>
           <w:szCs w:val="28"/>
-          <w:rtl w:val="0"/>
-          <w:lang w:val="it-IT"/>
-        </w:rPr>
-        <w:t xml:space="preserve">è </w:t>
-      </w:r>
-      <w:r>
-        <w:rPr>
-          <w:sz w:val="28"/>
-          <w:szCs w:val="28"/>
-          <w:rtl w:val="0"/>
-          <w:lang w:val="it-IT"/>
-        </w:rPr>
-        <w:t>il protagonista di un certo videogioco? Come si relaziona con gli altri personaggi?</w:t>
-      </w:r>
-    </w:p>
-    <w:p>
-      <w:pPr>
-        <w:pStyle w:val="List Paragraph"/>
+        </w:rPr>
+        <w:t>di un titolo videoludico?</w:t>
+      </w:r>
+    </w:p>
+    <w:p>
+      <w:pPr>
+        <w:pStyle w:val="ListParagraph"/>
         <w:numPr>
           <w:ilvl w:val="0"/>
           <w:numId w:val="4"/>
         </w:numPr>
-        <w:bidi w:val="0"/>
-        <w:ind w:right="0"/>
-        <w:jc w:val="left"/>
         <w:rPr>
           <w:sz w:val="28"/>
           <w:szCs w:val="28"/>
-          <w:rtl w:val="0"/>
-          <w:lang w:val="it-IT"/>
         </w:rPr>
       </w:pPr>
       <w:r>
         <w:rPr>
           <w:sz w:val="28"/>
           <w:szCs w:val="28"/>
-          <w:rtl w:val="0"/>
-          <w:lang w:val="it-IT"/>
-        </w:rPr>
-        <w:t xml:space="preserve">Il videogioco </w:t>
-      </w:r>
-      <w:r>
-        <w:rPr>
-          <w:sz w:val="28"/>
-          <w:szCs w:val="28"/>
-          <w:rtl w:val="0"/>
-          <w:lang w:val="it-IT"/>
-        </w:rPr>
-        <w:t xml:space="preserve">è </w:t>
-      </w:r>
-      <w:r>
-        <w:rPr>
-          <w:sz w:val="28"/>
-          <w:szCs w:val="28"/>
-          <w:rtl w:val="0"/>
-          <w:lang w:val="it-IT"/>
-        </w:rPr>
-        <w:t>accessibile in quali e quante lingue?</w:t>
-      </w:r>
-    </w:p>
-    <w:p>
-      <w:pPr>
-        <w:pStyle w:val="List Paragraph"/>
+        </w:rPr>
+        <w:t>COUNT: Quanti sono i titoli di una serie?</w:t>
+      </w:r>
+    </w:p>
+    <w:p>
+      <w:pPr>
+        <w:pStyle w:val="ListParagraph"/>
         <w:numPr>
           <w:ilvl w:val="0"/>
           <w:numId w:val="4"/>
         </w:numPr>
-        <w:bidi w:val="0"/>
-        <w:ind w:right="0"/>
-        <w:jc w:val="left"/>
         <w:rPr>
           <w:sz w:val="28"/>
           <w:szCs w:val="28"/>
-          <w:rtl w:val="0"/>
-          <w:lang w:val="it-IT"/>
         </w:rPr>
       </w:pPr>
       <w:r>
         <w:rPr>
           <w:sz w:val="28"/>
           <w:szCs w:val="28"/>
-          <w:rtl w:val="0"/>
-          <w:lang w:val="it-IT"/>
-        </w:rPr>
-        <w:t xml:space="preserve">Qual </w:t>
-      </w:r>
-      <w:r>
-        <w:rPr>
-          <w:sz w:val="28"/>
-          <w:szCs w:val="28"/>
-          <w:rtl w:val="0"/>
-          <w:lang w:val="it-IT"/>
-        </w:rPr>
-        <w:t xml:space="preserve">è </w:t>
-      </w:r>
-      <w:r>
-        <w:rPr>
-          <w:sz w:val="28"/>
-          <w:szCs w:val="28"/>
-          <w:rtl w:val="0"/>
-          <w:lang w:val="it-IT"/>
-        </w:rPr>
-        <w:t>l</w:t>
-      </w:r>
-      <w:r>
-        <w:rPr>
-          <w:sz w:val="28"/>
-          <w:szCs w:val="28"/>
-          <w:rtl w:val="0"/>
-          <w:lang w:val="it-IT"/>
-        </w:rPr>
-        <w:t>’</w:t>
-      </w:r>
-      <w:r>
-        <w:rPr>
-          <w:sz w:val="28"/>
-          <w:szCs w:val="28"/>
-          <w:rtl w:val="0"/>
-          <w:lang w:val="it-IT"/>
-        </w:rPr>
-        <w:t>ordine cronologico dei videogiochi di una serie?</w:t>
-      </w:r>
-    </w:p>
-    <w:p>
-      <w:pPr>
-        <w:pStyle w:val="List Paragraph"/>
+        </w:rPr>
+        <w:t>FED: Qual è la data di fondazione di uno studio?</w:t>
+      </w:r>
+    </w:p>
+    <w:p>
+      <w:pPr>
+        <w:pStyle w:val="ListParagraph"/>
         <w:numPr>
           <w:ilvl w:val="0"/>
           <w:numId w:val="4"/>
         </w:numPr>
-        <w:bidi w:val="0"/>
-        <w:ind w:right="0"/>
-        <w:jc w:val="left"/>
         <w:rPr>
           <w:sz w:val="28"/>
           <w:szCs w:val="28"/>
-          <w:rtl w:val="0"/>
-          <w:lang w:val="it-IT"/>
         </w:rPr>
       </w:pPr>
       <w:r>
         <w:rPr>
           <w:sz w:val="28"/>
           <w:szCs w:val="28"/>
-          <w:rtl w:val="0"/>
-          <w:lang w:val="it-IT"/>
-        </w:rPr>
-        <w:t>Quali sono i giochi con le migliori valutazioni? Divise per genere?</w:t>
-      </w:r>
-    </w:p>
-    <w:p>
-      <w:pPr>
-        <w:pStyle w:val="List Paragraph"/>
-        <w:bidi w:val="0"/>
-        <w:ind w:left="0" w:right="0" w:firstLine="0"/>
-        <w:jc w:val="left"/>
+        </w:rPr>
+        <w:t xml:space="preserve">Qual è il protagonista di un certo videogioco? </w:t>
+      </w:r>
+      <w:r>
         <w:rPr>
           <w:sz w:val="28"/>
           <w:szCs w:val="28"/>
-          <w:rtl w:val="0"/>
-        </w:rPr>
-      </w:pPr>
+        </w:rPr>
+        <w:t>E’ imparentato</w:t>
+      </w:r>
+      <w:r>
+        <w:rPr>
+          <w:sz w:val="28"/>
+          <w:szCs w:val="28"/>
+        </w:rPr>
+        <w:t xml:space="preserve"> con gli altri personaggi?</w:t>
+      </w:r>
+    </w:p>
+    <w:p>
+      <w:pPr>
+        <w:pStyle w:val="ListParagraph"/>
+        <w:numPr>
+          <w:ilvl w:val="0"/>
+          <w:numId w:val="4"/>
+        </w:numPr>
+        <w:rPr>
+          <w:sz w:val="28"/>
+          <w:szCs w:val="28"/>
+        </w:rPr>
+      </w:pPr>
+      <w:r>
+        <w:rPr>
+          <w:sz w:val="28"/>
+          <w:szCs w:val="28"/>
+        </w:rPr>
+        <w:t>FED:</w:t>
+      </w:r>
+      <w:r>
+        <w:rPr>
+          <w:sz w:val="28"/>
+          <w:szCs w:val="28"/>
+        </w:rPr>
+        <w:t>Qual è l’ordine cronologico dei videogiochi di una serie?</w:t>
+      </w:r>
+    </w:p>
+    <w:p>
+      <w:pPr>
+        <w:pStyle w:val="ListParagraph"/>
+        <w:numPr>
+          <w:ilvl w:val="0"/>
+          <w:numId w:val="4"/>
+        </w:numPr>
+        <w:rPr>
+          <w:sz w:val="28"/>
+          <w:szCs w:val="28"/>
+        </w:rPr>
+      </w:pPr>
+      <w:r>
+        <w:rPr>
+          <w:sz w:val="28"/>
+          <w:szCs w:val="28"/>
+        </w:rPr>
+        <w:t>Tutti i titoli con protagonista femminile?</w:t>
+      </w:r>
+    </w:p>
+    <w:p>
+      <w:pPr>
+        <w:pStyle w:val="ListParagraph"/>
+        <w:numPr>
+          <w:ilvl w:val="0"/>
+          <w:numId w:val="4"/>
+        </w:numPr>
+        <w:rPr>
+          <w:sz w:val="28"/>
+          <w:szCs w:val="28"/>
+        </w:rPr>
+      </w:pPr>
+      <w:r>
+        <w:rPr>
+          <w:sz w:val="28"/>
+          <w:szCs w:val="28"/>
+        </w:rPr>
+        <w:t>Tutti i titoli con storie d’amore contraccambiate?</w:t>
+      </w:r>
     </w:p>
     <w:p>
       <w:pPr>
         <w:pStyle w:val="Titolo"/>
-        <w:bidi w:val="0"/>
-      </w:pPr>
-      <w:r>
-        <w:rPr>
-          <w:rtl w:val="0"/>
+      </w:pPr>
+      <w:proofErr w:type="spellStart"/>
+      <w:r>
+        <w:rPr>
           <w:lang w:val="en-US"/>
         </w:rPr>
-        <w:t>Documentazione Dominio</w:t>
+        <w:t>Documentazione</w:t>
+      </w:r>
+      <w:proofErr w:type="spellEnd"/>
+      <w:r>
+        <w:rPr>
+          <w:lang w:val="en-US"/>
+        </w:rPr>
+        <w:t xml:space="preserve"> Dominio</w:t>
       </w:r>
     </w:p>
     <w:p>
@@ -1312,89 +848,200 @@
         <w:pStyle w:val="Corpo"/>
       </w:pPr>
       <w:r>
-        <w:rPr>
-          <w:rtl w:val="0"/>
-          <w:lang w:val="en-US"/>
-        </w:rPr>
-        <w:t>I documenti per la popolazione dell</w:t>
-      </w:r>
-      <w:r>
-        <w:rPr>
-          <w:rtl w:val="0"/>
-          <w:lang w:val="en-US"/>
-        </w:rPr>
-        <w:t>’</w:t>
-      </w:r>
-      <w:r>
-        <w:rPr>
-          <w:rtl w:val="0"/>
-          <w:lang w:val="en-US"/>
-        </w:rPr>
-        <w:t>A-Box sono presi da diverse fonti, come ad esempio l</w:t>
-      </w:r>
-      <w:r>
-        <w:rPr>
-          <w:rtl w:val="0"/>
-          <w:lang w:val="en-US"/>
-        </w:rPr>
-        <w:t>’</w:t>
-      </w:r>
-      <w:r>
-        <w:rPr>
-          <w:rtl w:val="0"/>
-          <w:lang w:val="en-US"/>
-        </w:rPr>
-        <w:t>esperienza personale degli autori e altri siti presenti in sitografia.</w:t>
+        <w:t>I documenti per la popolazione dell’A-Box sono presi da diverse fonti, come ad esempio l’esperienza personale degli autori e altri siti presenti in sitografia.</w:t>
+      </w:r>
+    </w:p>
+    <w:p>
+      <w:pPr>
+        <w:pStyle w:val="Corpo"/>
+      </w:pPr>
+    </w:p>
+    <w:p>
+      <w:pPr>
+        <w:pStyle w:val="Heading1"/>
+      </w:pPr>
+      <w:r>
+        <w:t>Query SPARQL</w:t>
+      </w:r>
+    </w:p>
+    <w:p/>
+    <w:p>
+      <w:pPr>
+        <w:pStyle w:val="Heading2"/>
+        <w:rPr>
+          <w:lang w:val="it-IT"/>
+        </w:rPr>
+      </w:pPr>
+      <w:r>
+        <w:rPr>
+          <w:lang w:val="it-IT"/>
+        </w:rPr>
+        <w:t>Qual è il titolo dei videogiochi che appartengono a una serie?</w:t>
+      </w:r>
+    </w:p>
+    <w:p>
+      <w:pPr>
+        <w:rPr>
+          <w:lang w:val="it-IT"/>
+        </w:rPr>
+      </w:pPr>
+    </w:p>
+    <w:p>
+      <w:proofErr w:type="gramStart"/>
+      <w:r>
+        <w:t>PREFIX :</w:t>
+      </w:r>
+      <w:proofErr w:type="gramEnd"/>
+      <w:r>
+        <w:t xml:space="preserve"> &lt;http://www.semanticweb.org/cava/ontologies/2023/11/OntoGames_Ontology/&gt;</w:t>
+      </w:r>
+    </w:p>
+    <w:p/>
+    <w:p>
+      <w:proofErr w:type="gramStart"/>
+      <w:r>
+        <w:t>select ?t</w:t>
+      </w:r>
+      <w:proofErr w:type="gramEnd"/>
+      <w:r>
+        <w:t xml:space="preserve"> where { </w:t>
+      </w:r>
+    </w:p>
+    <w:p>
+      <w:r>
+        <w:lastRenderedPageBreak/>
+        <w:tab/>
+      </w:r>
+      <w:proofErr w:type="gramStart"/>
+      <w:r>
+        <w:t>?t</w:t>
+      </w:r>
+      <w:proofErr w:type="gramEnd"/>
+      <w:r>
+        <w:t xml:space="preserve"> a &lt;http://www.semanticweb.org/cava/ontologies/2023/11/OntoGames_Ontology/Game_http://www.wikidata.org/entity/Game&gt;.</w:t>
+      </w:r>
+    </w:p>
+    <w:p>
+      <w:r>
+        <w:t xml:space="preserve">    </w:t>
+      </w:r>
+      <w:proofErr w:type="gramStart"/>
+      <w:r>
+        <w:t>?s</w:t>
+      </w:r>
+      <w:proofErr w:type="gramEnd"/>
+      <w:r>
+        <w:t xml:space="preserve"> a :Saga.</w:t>
+      </w:r>
+    </w:p>
+    <w:p>
+      <w:r>
+        <w:t xml:space="preserve">    </w:t>
+      </w:r>
+      <w:proofErr w:type="gramStart"/>
+      <w:r>
+        <w:t>?s</w:t>
+      </w:r>
+      <w:proofErr w:type="gramEnd"/>
+      <w:r>
+        <w:t xml:space="preserve"> &lt;http://www.ontologydesignpatterns.org/cp/owl/bag.owl#hasItem&gt; ?t</w:t>
+      </w:r>
+    </w:p>
+    <w:p>
+      <w:r>
+        <w:t xml:space="preserve">    </w:t>
+      </w:r>
+    </w:p>
+    <w:p>
+      <w:r>
+        <w:t>} limit 100</w:t>
       </w:r>
     </w:p>
     <w:sectPr>
-      <w:headerReference w:type="default" r:id="rId4"/>
-      <w:footerReference w:type="default" r:id="rId5"/>
-      <w:pgSz w:w="11900" w:h="16840" w:orient="portrait"/>
-      <w:pgMar w:top="1417" w:right="1134" w:bottom="1134" w:left="1134" w:header="708" w:footer="708"/>
-      <w:bidi w:val="0"/>
+      <w:headerReference w:type="default" r:id="rId13"/>
+      <w:footerReference w:type="default" r:id="rId14"/>
+      <w:pgSz w:w="11900" w:h="16840"/>
+      <w:pgMar w:top="1417" w:right="1134" w:bottom="1134" w:left="1134" w:header="708" w:footer="708" w:gutter="0"/>
+      <w:cols w:space="720"/>
     </w:sectPr>
   </w:body>
 </w:document>
 </file>
 
+<file path=word/endnotes.xml><?xml version="1.0" encoding="utf-8"?>
+<w:endnotes xmlns:wpc="http://schemas.microsoft.com/office/word/2010/wordprocessingCanvas" xmlns:cx="http://schemas.microsoft.com/office/drawing/2014/chartex" xmlns:cx1="http://schemas.microsoft.com/office/drawing/2015/9/8/chartex" xmlns:cx2="http://schemas.microsoft.com/office/drawing/2015/10/21/chartex" xmlns:cx3="http://schemas.microsoft.com/office/drawing/2016/5/9/chartex" xmlns:cx4="http://schemas.microsoft.com/office/drawing/2016/5/10/chartex" xmlns:cx5="http://schemas.microsoft.com/office/drawing/2016/5/11/chartex" xmlns:cx6="http://schemas.microsoft.com/office/drawing/2016/5/12/chartex" xmlns:cx7="http://schemas.microsoft.com/office/drawing/2016/5/13/chartex" xmlns:cx8="http://schemas.microsoft.com/office/drawing/2016/5/14/chartex" xmlns:mc="http://schemas.openxmlformats.org/markup-compatibility/2006" xmlns:aink="http://schemas.microsoft.com/office/drawing/2016/ink" xmlns:am3d="http://schemas.microsoft.com/office/drawing/2017/model3d" xmlns:o="urn:schemas-microsoft-com:office:office" xmlns:oel="http://schemas.microsoft.com/office/2019/extlst" xmlns:r="http://schemas.openxmlformats.org/officeDocument/2006/relationships" xmlns:m="http://schemas.openxmlformats.org/officeDocument/2006/math" xmlns:v="urn:schemas-microsoft-com:vml" xmlns:wp14="http://schemas.microsoft.com/office/word/2010/wordprocessingDrawing" xmlns:wp="http://schemas.openxmlformats.org/drawingml/2006/wordprocessingDrawing" xmlns:w10="urn:schemas-microsoft-com:office:word" xmlns:w="http://schemas.openxmlformats.org/wordprocessingml/2006/main" xmlns:w14="http://schemas.microsoft.com/office/word/2010/wordml" xmlns:w15="http://schemas.microsoft.com/office/word/2012/wordml" xmlns:w16cex="http://schemas.microsoft.com/office/word/2018/wordml/cex" xmlns:w16cid="http://schemas.microsoft.com/office/word/2016/wordml/cid" xmlns:w16="http://schemas.microsoft.com/office/word/2018/wordml" xmlns:w16sdtdh="http://schemas.microsoft.com/office/word/2020/wordml/sdtdatahash" xmlns:w16se="http://schemas.microsoft.com/office/word/2015/wordml/symex" xmlns:wpg="http://schemas.microsoft.com/office/word/2010/wordprocessingGroup" xmlns:wpi="http://schemas.microsoft.com/office/word/2010/wordprocessingInk" xmlns:wne="http://schemas.microsoft.com/office/word/2006/wordml" xmlns:wps="http://schemas.microsoft.com/office/word/2010/wordprocessingShape" mc:Ignorable="w14 w15 w16se w16cid w16 w16cex w16sdtdh wp14">
+  <w:endnote w:type="separator" w:id="-1">
+    <w:p>
+      <w:r>
+        <w:separator/>
+      </w:r>
+    </w:p>
+  </w:endnote>
+  <w:endnote w:type="continuationSeparator" w:id="0">
+    <w:p>
+      <w:r>
+        <w:continuationSeparator/>
+      </w:r>
+    </w:p>
+  </w:endnote>
+</w:endnotes>
+</file>
+
 <file path=word/footer1.xml><?xml version="1.0" encoding="utf-8"?>
-<w:ftr xmlns:r="http://schemas.openxmlformats.org/officeDocument/2006/relationships" xmlns:wp="http://schemas.openxmlformats.org/drawingml/2006/wordprocessingDrawing" xmlns:w="http://schemas.openxmlformats.org/wordprocessingml/2006/main" xmlns:w10="urn:schemas-microsoft-com:office:word" xmlns:w14="http://schemas.microsoft.com/office/word/2010/wordml" xmlns:wps="http://schemas.microsoft.com/office/word/2010/wordprocessingShape" xmlns:wpg="http://schemas.microsoft.com/office/word/2010/wordprocessingGroup" xmlns:mc="http://schemas.openxmlformats.org/markup-compatibility/2006" xmlns:v="urn:schemas-microsoft-com:vml" xmlns:o="urn:schemas-microsoft-com:office:office" xmlns:m="http://schemas.openxmlformats.org/officeDocument/2006/math" mc:Ignorable="w14">
+<w:ftr xmlns:wpc="http://schemas.microsoft.com/office/word/2010/wordprocessingCanvas" xmlns:cx="http://schemas.microsoft.com/office/drawing/2014/chartex" xmlns:cx1="http://schemas.microsoft.com/office/drawing/2015/9/8/chartex" xmlns:cx2="http://schemas.microsoft.com/office/drawing/2015/10/21/chartex" xmlns:cx3="http://schemas.microsoft.com/office/drawing/2016/5/9/chartex" xmlns:cx4="http://schemas.microsoft.com/office/drawing/2016/5/10/chartex" xmlns:cx5="http://schemas.microsoft.com/office/drawing/2016/5/11/chartex" xmlns:cx6="http://schemas.microsoft.com/office/drawing/2016/5/12/chartex" xmlns:cx7="http://schemas.microsoft.com/office/drawing/2016/5/13/chartex" xmlns:cx8="http://schemas.microsoft.com/office/drawing/2016/5/14/chartex" xmlns:mc="http://schemas.openxmlformats.org/markup-compatibility/2006" xmlns:aink="http://schemas.microsoft.com/office/drawing/2016/ink" xmlns:am3d="http://schemas.microsoft.com/office/drawing/2017/model3d" xmlns:o="urn:schemas-microsoft-com:office:office" xmlns:oel="http://schemas.microsoft.com/office/2019/extlst" xmlns:r="http://schemas.openxmlformats.org/officeDocument/2006/relationships" xmlns:m="http://schemas.openxmlformats.org/officeDocument/2006/math" xmlns:v="urn:schemas-microsoft-com:vml" xmlns:wp14="http://schemas.microsoft.com/office/word/2010/wordprocessingDrawing" xmlns:wp="http://schemas.openxmlformats.org/drawingml/2006/wordprocessingDrawing" xmlns:w10="urn:schemas-microsoft-com:office:word" xmlns:w="http://schemas.openxmlformats.org/wordprocessingml/2006/main" xmlns:w14="http://schemas.microsoft.com/office/word/2010/wordml" xmlns:w15="http://schemas.microsoft.com/office/word/2012/wordml" xmlns:w16cex="http://schemas.microsoft.com/office/word/2018/wordml/cex" xmlns:w16cid="http://schemas.microsoft.com/office/word/2016/wordml/cid" xmlns:w16="http://schemas.microsoft.com/office/word/2018/wordml" xmlns:w16sdtdh="http://schemas.microsoft.com/office/word/2020/wordml/sdtdatahash" xmlns:w16se="http://schemas.microsoft.com/office/word/2015/wordml/symex" xmlns:wpg="http://schemas.microsoft.com/office/word/2010/wordprocessingGroup" xmlns:wpi="http://schemas.microsoft.com/office/word/2010/wordprocessingInk" xmlns:wne="http://schemas.microsoft.com/office/word/2006/wordml" xmlns:wps="http://schemas.microsoft.com/office/word/2010/wordprocessingShape" mc:Ignorable="w14 w15 w16se w16cid w16 w16cex w16sdtdh wp14">
   <w:p>
     <w:pPr>
-      <w:pStyle w:val="Intestazione e piè di pagina"/>
-      <w:bidi w:val="0"/>
+      <w:pStyle w:val="Intestazioneepidipagina"/>
     </w:pPr>
-    <w:r/>
   </w:p>
 </w:ftr>
 </file>
 
+<file path=word/footnotes.xml><?xml version="1.0" encoding="utf-8"?>
+<w:footnotes xmlns:wpc="http://schemas.microsoft.com/office/word/2010/wordprocessingCanvas" xmlns:cx="http://schemas.microsoft.com/office/drawing/2014/chartex" xmlns:cx1="http://schemas.microsoft.com/office/drawing/2015/9/8/chartex" xmlns:cx2="http://schemas.microsoft.com/office/drawing/2015/10/21/chartex" xmlns:cx3="http://schemas.microsoft.com/office/drawing/2016/5/9/chartex" xmlns:cx4="http://schemas.microsoft.com/office/drawing/2016/5/10/chartex" xmlns:cx5="http://schemas.microsoft.com/office/drawing/2016/5/11/chartex" xmlns:cx6="http://schemas.microsoft.com/office/drawing/2016/5/12/chartex" xmlns:cx7="http://schemas.microsoft.com/office/drawing/2016/5/13/chartex" xmlns:cx8="http://schemas.microsoft.com/office/drawing/2016/5/14/chartex" xmlns:mc="http://schemas.openxmlformats.org/markup-compatibility/2006" xmlns:aink="http://schemas.microsoft.com/office/drawing/2016/ink" xmlns:am3d="http://schemas.microsoft.com/office/drawing/2017/model3d" xmlns:o="urn:schemas-microsoft-com:office:office" xmlns:oel="http://schemas.microsoft.com/office/2019/extlst" xmlns:r="http://schemas.openxmlformats.org/officeDocument/2006/relationships" xmlns:m="http://schemas.openxmlformats.org/officeDocument/2006/math" xmlns:v="urn:schemas-microsoft-com:vml" xmlns:wp14="http://schemas.microsoft.com/office/word/2010/wordprocessingDrawing" xmlns:wp="http://schemas.openxmlformats.org/drawingml/2006/wordprocessingDrawing" xmlns:w10="urn:schemas-microsoft-com:office:word" xmlns:w="http://schemas.openxmlformats.org/wordprocessingml/2006/main" xmlns:w14="http://schemas.microsoft.com/office/word/2010/wordml" xmlns:w15="http://schemas.microsoft.com/office/word/2012/wordml" xmlns:w16cex="http://schemas.microsoft.com/office/word/2018/wordml/cex" xmlns:w16cid="http://schemas.microsoft.com/office/word/2016/wordml/cid" xmlns:w16="http://schemas.microsoft.com/office/word/2018/wordml" xmlns:w16sdtdh="http://schemas.microsoft.com/office/word/2020/wordml/sdtdatahash" xmlns:w16se="http://schemas.microsoft.com/office/word/2015/wordml/symex" xmlns:wpg="http://schemas.microsoft.com/office/word/2010/wordprocessingGroup" xmlns:wpi="http://schemas.microsoft.com/office/word/2010/wordprocessingInk" xmlns:wne="http://schemas.microsoft.com/office/word/2006/wordml" xmlns:wps="http://schemas.microsoft.com/office/word/2010/wordprocessingShape" mc:Ignorable="w14 w15 w16se w16cid w16 w16cex w16sdtdh wp14">
+  <w:footnote w:type="separator" w:id="-1">
+    <w:p>
+      <w:r>
+        <w:separator/>
+      </w:r>
+    </w:p>
+  </w:footnote>
+  <w:footnote w:type="continuationSeparator" w:id="0">
+    <w:p>
+      <w:r>
+        <w:continuationSeparator/>
+      </w:r>
+    </w:p>
+  </w:footnote>
+</w:footnotes>
+</file>
+
 <file path=word/header1.xml><?xml version="1.0" encoding="utf-8"?>
-<w:hdr xmlns:r="http://schemas.openxmlformats.org/officeDocument/2006/relationships" xmlns:wp="http://schemas.openxmlformats.org/drawingml/2006/wordprocessingDrawing" xmlns:w="http://schemas.openxmlformats.org/wordprocessingml/2006/main" xmlns:w10="urn:schemas-microsoft-com:office:word" xmlns:w14="http://schemas.microsoft.com/office/word/2010/wordml" xmlns:wps="http://schemas.microsoft.com/office/word/2010/wordprocessingShape" xmlns:wpg="http://schemas.microsoft.com/office/word/2010/wordprocessingGroup" xmlns:mc="http://schemas.openxmlformats.org/markup-compatibility/2006" xmlns:v="urn:schemas-microsoft-com:vml" xmlns:o="urn:schemas-microsoft-com:office:office" xmlns:m="http://schemas.openxmlformats.org/officeDocument/2006/math" mc:Ignorable="w14">
+<w:hdr xmlns:wpc="http://schemas.microsoft.com/office/word/2010/wordprocessingCanvas" xmlns:cx="http://schemas.microsoft.com/office/drawing/2014/chartex" xmlns:cx1="http://schemas.microsoft.com/office/drawing/2015/9/8/chartex" xmlns:cx2="http://schemas.microsoft.com/office/drawing/2015/10/21/chartex" xmlns:cx3="http://schemas.microsoft.com/office/drawing/2016/5/9/chartex" xmlns:cx4="http://schemas.microsoft.com/office/drawing/2016/5/10/chartex" xmlns:cx5="http://schemas.microsoft.com/office/drawing/2016/5/11/chartex" xmlns:cx6="http://schemas.microsoft.com/office/drawing/2016/5/12/chartex" xmlns:cx7="http://schemas.microsoft.com/office/drawing/2016/5/13/chartex" xmlns:cx8="http://schemas.microsoft.com/office/drawing/2016/5/14/chartex" xmlns:mc="http://schemas.openxmlformats.org/markup-compatibility/2006" xmlns:aink="http://schemas.microsoft.com/office/drawing/2016/ink" xmlns:am3d="http://schemas.microsoft.com/office/drawing/2017/model3d" xmlns:o="urn:schemas-microsoft-com:office:office" xmlns:oel="http://schemas.microsoft.com/office/2019/extlst" xmlns:r="http://schemas.openxmlformats.org/officeDocument/2006/relationships" xmlns:m="http://schemas.openxmlformats.org/officeDocument/2006/math" xmlns:v="urn:schemas-microsoft-com:vml" xmlns:wp14="http://schemas.microsoft.com/office/word/2010/wordprocessingDrawing" xmlns:wp="http://schemas.openxmlformats.org/drawingml/2006/wordprocessingDrawing" xmlns:w10="urn:schemas-microsoft-com:office:word" xmlns:w="http://schemas.openxmlformats.org/wordprocessingml/2006/main" xmlns:w14="http://schemas.microsoft.com/office/word/2010/wordml" xmlns:w15="http://schemas.microsoft.com/office/word/2012/wordml" xmlns:w16cex="http://schemas.microsoft.com/office/word/2018/wordml/cex" xmlns:w16cid="http://schemas.microsoft.com/office/word/2016/wordml/cid" xmlns:w16="http://schemas.microsoft.com/office/word/2018/wordml" xmlns:w16sdtdh="http://schemas.microsoft.com/office/word/2020/wordml/sdtdatahash" xmlns:w16se="http://schemas.microsoft.com/office/word/2015/wordml/symex" xmlns:wpg="http://schemas.microsoft.com/office/word/2010/wordprocessingGroup" xmlns:wpi="http://schemas.microsoft.com/office/word/2010/wordprocessingInk" xmlns:wne="http://schemas.microsoft.com/office/word/2006/wordml" xmlns:wps="http://schemas.microsoft.com/office/word/2010/wordprocessingShape" mc:Ignorable="w14 w15 w16se w16cid w16 w16cex w16sdtdh wp14">
   <w:p>
     <w:pPr>
-      <w:pStyle w:val="Intestazione e piè di pagina"/>
-      <w:bidi w:val="0"/>
+      <w:pStyle w:val="Intestazioneepidipagina"/>
     </w:pPr>
-    <w:r/>
   </w:p>
 </w:hdr>
 </file>
 
 <file path=word/numbering.xml><?xml version="1.0" encoding="utf-8"?>
-<w:numbering xmlns:w="http://schemas.openxmlformats.org/wordprocessingml/2006/main" xmlns:wp="http://schemas.openxmlformats.org/drawingml/2006/wordprocessingDrawing" xmlns:w14="http://schemas.microsoft.com/office/word/2010/wordml" xmlns:r="http://schemas.openxmlformats.org/officeDocument/2006/relationships" xmlns:v="urn:schemas-microsoft-com:vml" xmlns:o="urn:schemas-microsoft-com:office:office">
-  <w:abstractNum w:abstractNumId="0">
+<w:numbering xmlns:wpc="http://schemas.microsoft.com/office/word/2010/wordprocessingCanvas" xmlns:cx="http://schemas.microsoft.com/office/drawing/2014/chartex" xmlns:cx1="http://schemas.microsoft.com/office/drawing/2015/9/8/chartex" xmlns:cx2="http://schemas.microsoft.com/office/drawing/2015/10/21/chartex" xmlns:cx3="http://schemas.microsoft.com/office/drawing/2016/5/9/chartex" xmlns:cx4="http://schemas.microsoft.com/office/drawing/2016/5/10/chartex" xmlns:cx5="http://schemas.microsoft.com/office/drawing/2016/5/11/chartex" xmlns:cx6="http://schemas.microsoft.com/office/drawing/2016/5/12/chartex" xmlns:cx7="http://schemas.microsoft.com/office/drawing/2016/5/13/chartex" xmlns:cx8="http://schemas.microsoft.com/office/drawing/2016/5/14/chartex" xmlns:mc="http://schemas.openxmlformats.org/markup-compatibility/2006" xmlns:aink="http://schemas.microsoft.com/office/drawing/2016/ink" xmlns:am3d="http://schemas.microsoft.com/office/drawing/2017/model3d" xmlns:o="urn:schemas-microsoft-com:office:office" xmlns:oel="http://schemas.microsoft.com/office/2019/extlst" xmlns:r="http://schemas.openxmlformats.org/officeDocument/2006/relationships" xmlns:m="http://schemas.openxmlformats.org/officeDocument/2006/math" xmlns:v="urn:schemas-microsoft-com:vml" xmlns:wp14="http://schemas.microsoft.com/office/word/2010/wordprocessingDrawing" xmlns:wp="http://schemas.openxmlformats.org/drawingml/2006/wordprocessingDrawing" xmlns:w10="urn:schemas-microsoft-com:office:word" xmlns:w="http://schemas.openxmlformats.org/wordprocessingml/2006/main" xmlns:w14="http://schemas.microsoft.com/office/word/2010/wordml" xmlns:w15="http://schemas.microsoft.com/office/word/2012/wordml" xmlns:w16cex="http://schemas.microsoft.com/office/word/2018/wordml/cex" xmlns:w16cid="http://schemas.microsoft.com/office/word/2016/wordml/cid" xmlns:w16="http://schemas.microsoft.com/office/word/2018/wordml" xmlns:w16sdtdh="http://schemas.microsoft.com/office/word/2020/wordml/sdtdatahash" xmlns:w16se="http://schemas.microsoft.com/office/word/2015/wordml/symex" xmlns:wpg="http://schemas.microsoft.com/office/word/2010/wordprocessingGroup" xmlns:wpi="http://schemas.microsoft.com/office/word/2010/wordprocessingInk" xmlns:wne="http://schemas.microsoft.com/office/word/2006/wordml" xmlns:wps="http://schemas.microsoft.com/office/word/2010/wordprocessingShape" mc:Ignorable="w14 w15 w16se w16cid w16 w16cex w16sdtdh wp14">
+  <w:abstractNum w:abstractNumId="0" w15:restartNumberingAfterBreak="0">
+    <w:nsid w:val="16EB6286"/>
     <w:multiLevelType w:val="hybridMultilevel"/>
-    <w:numStyleLink w:val="Stile importato 1"/>
+    <w:tmpl w:val="12FEFE16"/>
+    <w:numStyleLink w:val="Stileimportato1"/>
   </w:abstractNum>
-  <w:abstractNum w:abstractNumId="1">
+  <w:abstractNum w:abstractNumId="1" w15:restartNumberingAfterBreak="0">
+    <w:nsid w:val="260A0D3D"/>
     <w:multiLevelType w:val="hybridMultilevel"/>
-    <w:styleLink w:val="Stile importato 1"/>
-    <w:lvl w:ilvl="0">
+    <w:tmpl w:val="12FEFE16"/>
+    <w:styleLink w:val="Stileimportato1"/>
+    <w:lvl w:ilvl="0" w:tplc="52948040">
       <w:start w:val="1"/>
       <w:numFmt w:val="decimal"/>
-      <w:suff w:val="tab"/>
       <w:lvlText w:val="%1)"/>
       <w:lvlJc w:val="left"/>
       <w:pPr>
@@ -1417,10 +1064,9 @@
         <w:vertAlign w:val="baseline"/>
       </w:rPr>
     </w:lvl>
-    <w:lvl w:ilvl="1">
+    <w:lvl w:ilvl="1" w:tplc="AE8A5810">
       <w:start w:val="1"/>
       <w:numFmt w:val="lowerLetter"/>
-      <w:suff w:val="tab"/>
       <w:lvlText w:val="%2."/>
       <w:lvlJc w:val="left"/>
       <w:pPr>
@@ -1443,10 +1089,9 @@
         <w:vertAlign w:val="baseline"/>
       </w:rPr>
     </w:lvl>
-    <w:lvl w:ilvl="2">
+    <w:lvl w:ilvl="2" w:tplc="B79A144C">
       <w:start w:val="1"/>
       <w:numFmt w:val="lowerRoman"/>
-      <w:suff w:val="tab"/>
       <w:lvlText w:val="%3."/>
       <w:lvlJc w:val="left"/>
       <w:pPr>
@@ -1469,10 +1114,9 @@
         <w:vertAlign w:val="baseline"/>
       </w:rPr>
     </w:lvl>
-    <w:lvl w:ilvl="3">
+    <w:lvl w:ilvl="3" w:tplc="1F92647A">
       <w:start w:val="1"/>
       <w:numFmt w:val="decimal"/>
-      <w:suff w:val="tab"/>
       <w:lvlText w:val="%4."/>
       <w:lvlJc w:val="left"/>
       <w:pPr>
@@ -1495,10 +1139,9 @@
         <w:vertAlign w:val="baseline"/>
       </w:rPr>
     </w:lvl>
-    <w:lvl w:ilvl="4">
+    <w:lvl w:ilvl="4" w:tplc="3B1E71EE">
       <w:start w:val="1"/>
       <w:numFmt w:val="lowerLetter"/>
-      <w:suff w:val="tab"/>
       <w:lvlText w:val="%5."/>
       <w:lvlJc w:val="left"/>
       <w:pPr>
@@ -1521,10 +1164,9 @@
         <w:vertAlign w:val="baseline"/>
       </w:rPr>
     </w:lvl>
-    <w:lvl w:ilvl="5">
+    <w:lvl w:ilvl="5" w:tplc="21146448">
       <w:start w:val="1"/>
       <w:numFmt w:val="lowerRoman"/>
-      <w:suff w:val="tab"/>
       <w:lvlText w:val="%6."/>
       <w:lvlJc w:val="left"/>
       <w:pPr>
@@ -1547,10 +1189,9 @@
         <w:vertAlign w:val="baseline"/>
       </w:rPr>
     </w:lvl>
-    <w:lvl w:ilvl="6">
+    <w:lvl w:ilvl="6" w:tplc="997000EA">
       <w:start w:val="1"/>
       <w:numFmt w:val="decimal"/>
-      <w:suff w:val="tab"/>
       <w:lvlText w:val="%7."/>
       <w:lvlJc w:val="left"/>
       <w:pPr>
@@ -1573,10 +1214,9 @@
         <w:vertAlign w:val="baseline"/>
       </w:rPr>
     </w:lvl>
-    <w:lvl w:ilvl="7">
+    <w:lvl w:ilvl="7" w:tplc="87E4B508">
       <w:start w:val="1"/>
       <w:numFmt w:val="lowerLetter"/>
-      <w:suff w:val="tab"/>
       <w:lvlText w:val="%8."/>
       <w:lvlJc w:val="left"/>
       <w:pPr>
@@ -1599,10 +1239,9 @@
         <w:vertAlign w:val="baseline"/>
       </w:rPr>
     </w:lvl>
-    <w:lvl w:ilvl="8">
+    <w:lvl w:ilvl="8" w:tplc="817A98EE">
       <w:start w:val="1"/>
       <w:numFmt w:val="lowerRoman"/>
-      <w:suff w:val="tab"/>
       <w:lvlText w:val="%9."/>
       <w:lvlJc w:val="left"/>
       <w:pPr>
@@ -1626,17 +1265,19 @@
       </w:rPr>
     </w:lvl>
   </w:abstractNum>
-  <w:abstractNum w:abstractNumId="2">
+  <w:abstractNum w:abstractNumId="2" w15:restartNumberingAfterBreak="0">
+    <w:nsid w:val="293871E6"/>
     <w:multiLevelType w:val="hybridMultilevel"/>
-    <w:numStyleLink w:val="Stile importato 2"/>
+    <w:tmpl w:val="30220CA6"/>
+    <w:numStyleLink w:val="Stileimportato2"/>
   </w:abstractNum>
-  <w:abstractNum w:abstractNumId="3">
+  <w:abstractNum w:abstractNumId="3" w15:restartNumberingAfterBreak="0">
+    <w:nsid w:val="2ED25C88"/>
     <w:multiLevelType w:val="hybridMultilevel"/>
-    <w:styleLink w:val="Stile importato 2"/>
-    <w:lvl w:ilvl="0">
+    <w:tmpl w:val="BDB0824E"/>
+    <w:lvl w:ilvl="0" w:tplc="FFFFFFFF">
       <w:start w:val="1"/>
       <w:numFmt w:val="decimal"/>
-      <w:suff w:val="tab"/>
       <w:lvlText w:val="%1)"/>
       <w:lvlJc w:val="left"/>
       <w:pPr>
@@ -1659,10 +1300,9 @@
         <w:vertAlign w:val="baseline"/>
       </w:rPr>
     </w:lvl>
-    <w:lvl w:ilvl="1">
+    <w:lvl w:ilvl="1" w:tplc="FFFFFFFF">
       <w:start w:val="1"/>
       <w:numFmt w:val="lowerLetter"/>
-      <w:suff w:val="tab"/>
       <w:lvlText w:val="%2."/>
       <w:lvlJc w:val="left"/>
       <w:pPr>
@@ -1685,10 +1325,9 @@
         <w:vertAlign w:val="baseline"/>
       </w:rPr>
     </w:lvl>
-    <w:lvl w:ilvl="2">
+    <w:lvl w:ilvl="2" w:tplc="FFFFFFFF">
       <w:start w:val="1"/>
       <w:numFmt w:val="lowerRoman"/>
-      <w:suff w:val="tab"/>
       <w:lvlText w:val="%3."/>
       <w:lvlJc w:val="left"/>
       <w:pPr>
@@ -1711,10 +1350,9 @@
         <w:vertAlign w:val="baseline"/>
       </w:rPr>
     </w:lvl>
-    <w:lvl w:ilvl="3">
+    <w:lvl w:ilvl="3" w:tplc="FFFFFFFF">
       <w:start w:val="1"/>
       <w:numFmt w:val="decimal"/>
-      <w:suff w:val="tab"/>
       <w:lvlText w:val="%4."/>
       <w:lvlJc w:val="left"/>
       <w:pPr>
@@ -1737,10 +1375,9 @@
         <w:vertAlign w:val="baseline"/>
       </w:rPr>
     </w:lvl>
-    <w:lvl w:ilvl="4">
+    <w:lvl w:ilvl="4" w:tplc="FFFFFFFF">
       <w:start w:val="1"/>
       <w:numFmt w:val="lowerLetter"/>
-      <w:suff w:val="tab"/>
       <w:lvlText w:val="%5."/>
       <w:lvlJc w:val="left"/>
       <w:pPr>
@@ -1763,10 +1400,9 @@
         <w:vertAlign w:val="baseline"/>
       </w:rPr>
     </w:lvl>
-    <w:lvl w:ilvl="5">
+    <w:lvl w:ilvl="5" w:tplc="FFFFFFFF">
       <w:start w:val="1"/>
       <w:numFmt w:val="lowerRoman"/>
-      <w:suff w:val="tab"/>
       <w:lvlText w:val="%6."/>
       <w:lvlJc w:val="left"/>
       <w:pPr>
@@ -1789,10 +1425,9 @@
         <w:vertAlign w:val="baseline"/>
       </w:rPr>
     </w:lvl>
-    <w:lvl w:ilvl="6">
+    <w:lvl w:ilvl="6" w:tplc="FFFFFFFF">
       <w:start w:val="1"/>
       <w:numFmt w:val="decimal"/>
-      <w:suff w:val="tab"/>
       <w:lvlText w:val="%7."/>
       <w:lvlJc w:val="left"/>
       <w:pPr>
@@ -1815,10 +1450,9 @@
         <w:vertAlign w:val="baseline"/>
       </w:rPr>
     </w:lvl>
-    <w:lvl w:ilvl="7">
+    <w:lvl w:ilvl="7" w:tplc="FFFFFFFF">
       <w:start w:val="1"/>
       <w:numFmt w:val="lowerLetter"/>
-      <w:suff w:val="tab"/>
       <w:lvlText w:val="%8."/>
       <w:lvlJc w:val="left"/>
       <w:pPr>
@@ -1841,10 +1475,9 @@
         <w:vertAlign w:val="baseline"/>
       </w:rPr>
     </w:lvl>
-    <w:lvl w:ilvl="8">
+    <w:lvl w:ilvl="8" w:tplc="FFFFFFFF">
       <w:start w:val="1"/>
       <w:numFmt w:val="lowerRoman"/>
-      <w:suff w:val="tab"/>
       <w:lvlText w:val="%9."/>
       <w:lvlJc w:val="left"/>
       <w:pPr>
@@ -1868,31 +1501,21 @@
       </w:rPr>
     </w:lvl>
   </w:abstractNum>
-  <w:num w:numId="1">
-    <w:abstractNumId w:val="1"/>
-  </w:num>
-  <w:num w:numId="2">
-    <w:abstractNumId w:val="0"/>
-  </w:num>
-  <w:num w:numId="3">
-    <w:abstractNumId w:val="3"/>
-  </w:num>
-  <w:num w:numId="4">
-    <w:abstractNumId w:val="2"/>
-  </w:num>
-</w:numbering>
-</file>
-
-<file path=word/styles.xml><?xml version="1.0" encoding="utf-8"?>
-<w:styles xmlns:w="http://schemas.openxmlformats.org/wordprocessingml/2006/main" xmlns:mc="http://schemas.openxmlformats.org/markup-compatibility/2006" xmlns:w14="http://schemas.microsoft.com/office/word/2010/wordml" mc:Ignorable="w14">
-  <w:docDefaults>
-    <w:rPrDefault>
+  <w:abstractNum w:abstractNumId="4" w15:restartNumberingAfterBreak="0">
+    <w:nsid w:val="6174608F"/>
+    <w:multiLevelType w:val="hybridMultilevel"/>
+    <w:tmpl w:val="30220CA6"/>
+    <w:styleLink w:val="Stileimportato2"/>
+    <w:lvl w:ilvl="0" w:tplc="829C0B2C">
+      <w:start w:val="1"/>
+      <w:numFmt w:val="decimal"/>
+      <w:lvlText w:val="%1)"/>
+      <w:lvlJc w:val="left"/>
+      <w:pPr>
+        <w:ind w:left="720" w:hanging="360"/>
+      </w:pPr>
       <w:rPr>
-        <w:rFonts w:ascii="Times New Roman" w:cs="Times New Roman" w:hAnsi="Times New Roman" w:eastAsia="Arial Unicode MS"/>
-        <w:b w:val="0"/>
-        <w:bCs w:val="0"/>
-        <w:i w:val="0"/>
-        <w:iCs w:val="0"/>
+        <w:rFonts w:hAnsi="Arial Unicode MS"/>
         <w:caps w:val="0"/>
         <w:smallCaps w:val="0"/>
         <w:strike w:val="0"/>
@@ -1900,32 +1523,245 @@
         <w:outline w:val="0"/>
         <w:emboss w:val="0"/>
         <w:imprint w:val="0"/>
-        <w:vanish w:val="0"/>
-        <w:color w:val="auto"/>
         <w:spacing w:val="0"/>
         <w:w w:val="100"/>
         <w:kern w:val="0"/>
         <w:position w:val="0"/>
-        <w:sz w:val="20"/>
-        <w:szCs w:val="20"/>
-        <w:u w:val="none" w:color="auto"/>
+        <w:highlight w:val="none"/>
+        <w:vertAlign w:val="baseline"/>
+      </w:rPr>
+    </w:lvl>
+    <w:lvl w:ilvl="1" w:tplc="DD2EBEC6">
+      <w:start w:val="1"/>
+      <w:numFmt w:val="lowerLetter"/>
+      <w:lvlText w:val="%2."/>
+      <w:lvlJc w:val="left"/>
+      <w:pPr>
+        <w:ind w:left="1440" w:hanging="360"/>
+      </w:pPr>
+      <w:rPr>
+        <w:rFonts w:hAnsi="Arial Unicode MS"/>
+        <w:caps w:val="0"/>
+        <w:smallCaps w:val="0"/>
+        <w:strike w:val="0"/>
+        <w:dstrike w:val="0"/>
+        <w:outline w:val="0"/>
+        <w:emboss w:val="0"/>
+        <w:imprint w:val="0"/>
+        <w:spacing w:val="0"/>
+        <w:w w:val="100"/>
+        <w:kern w:val="0"/>
+        <w:position w:val="0"/>
+        <w:highlight w:val="none"/>
+        <w:vertAlign w:val="baseline"/>
+      </w:rPr>
+    </w:lvl>
+    <w:lvl w:ilvl="2" w:tplc="52C25B5C">
+      <w:start w:val="1"/>
+      <w:numFmt w:val="lowerRoman"/>
+      <w:lvlText w:val="%3."/>
+      <w:lvlJc w:val="left"/>
+      <w:pPr>
+        <w:ind w:left="2160" w:hanging="322"/>
+      </w:pPr>
+      <w:rPr>
+        <w:rFonts w:hAnsi="Arial Unicode MS"/>
+        <w:caps w:val="0"/>
+        <w:smallCaps w:val="0"/>
+        <w:strike w:val="0"/>
+        <w:dstrike w:val="0"/>
+        <w:outline w:val="0"/>
+        <w:emboss w:val="0"/>
+        <w:imprint w:val="0"/>
+        <w:spacing w:val="0"/>
+        <w:w w:val="100"/>
+        <w:kern w:val="0"/>
+        <w:position w:val="0"/>
+        <w:highlight w:val="none"/>
+        <w:vertAlign w:val="baseline"/>
+      </w:rPr>
+    </w:lvl>
+    <w:lvl w:ilvl="3" w:tplc="67047DAA">
+      <w:start w:val="1"/>
+      <w:numFmt w:val="decimal"/>
+      <w:lvlText w:val="%4."/>
+      <w:lvlJc w:val="left"/>
+      <w:pPr>
+        <w:ind w:left="2880" w:hanging="360"/>
+      </w:pPr>
+      <w:rPr>
+        <w:rFonts w:hAnsi="Arial Unicode MS"/>
+        <w:caps w:val="0"/>
+        <w:smallCaps w:val="0"/>
+        <w:strike w:val="0"/>
+        <w:dstrike w:val="0"/>
+        <w:outline w:val="0"/>
+        <w:emboss w:val="0"/>
+        <w:imprint w:val="0"/>
+        <w:spacing w:val="0"/>
+        <w:w w:val="100"/>
+        <w:kern w:val="0"/>
+        <w:position w:val="0"/>
+        <w:highlight w:val="none"/>
+        <w:vertAlign w:val="baseline"/>
+      </w:rPr>
+    </w:lvl>
+    <w:lvl w:ilvl="4" w:tplc="3F8A05FC">
+      <w:start w:val="1"/>
+      <w:numFmt w:val="lowerLetter"/>
+      <w:lvlText w:val="%5."/>
+      <w:lvlJc w:val="left"/>
+      <w:pPr>
+        <w:ind w:left="3600" w:hanging="360"/>
+      </w:pPr>
+      <w:rPr>
+        <w:rFonts w:hAnsi="Arial Unicode MS"/>
+        <w:caps w:val="0"/>
+        <w:smallCaps w:val="0"/>
+        <w:strike w:val="0"/>
+        <w:dstrike w:val="0"/>
+        <w:outline w:val="0"/>
+        <w:emboss w:val="0"/>
+        <w:imprint w:val="0"/>
+        <w:spacing w:val="0"/>
+        <w:w w:val="100"/>
+        <w:kern w:val="0"/>
+        <w:position w:val="0"/>
+        <w:highlight w:val="none"/>
+        <w:vertAlign w:val="baseline"/>
+      </w:rPr>
+    </w:lvl>
+    <w:lvl w:ilvl="5" w:tplc="E18AF020">
+      <w:start w:val="1"/>
+      <w:numFmt w:val="lowerRoman"/>
+      <w:lvlText w:val="%6."/>
+      <w:lvlJc w:val="left"/>
+      <w:pPr>
+        <w:ind w:left="4320" w:hanging="322"/>
+      </w:pPr>
+      <w:rPr>
+        <w:rFonts w:hAnsi="Arial Unicode MS"/>
+        <w:caps w:val="0"/>
+        <w:smallCaps w:val="0"/>
+        <w:strike w:val="0"/>
+        <w:dstrike w:val="0"/>
+        <w:outline w:val="0"/>
+        <w:emboss w:val="0"/>
+        <w:imprint w:val="0"/>
+        <w:spacing w:val="0"/>
+        <w:w w:val="100"/>
+        <w:kern w:val="0"/>
+        <w:position w:val="0"/>
+        <w:highlight w:val="none"/>
+        <w:vertAlign w:val="baseline"/>
+      </w:rPr>
+    </w:lvl>
+    <w:lvl w:ilvl="6" w:tplc="C5281EAE">
+      <w:start w:val="1"/>
+      <w:numFmt w:val="decimal"/>
+      <w:lvlText w:val="%7."/>
+      <w:lvlJc w:val="left"/>
+      <w:pPr>
+        <w:ind w:left="5040" w:hanging="360"/>
+      </w:pPr>
+      <w:rPr>
+        <w:rFonts w:hAnsi="Arial Unicode MS"/>
+        <w:caps w:val="0"/>
+        <w:smallCaps w:val="0"/>
+        <w:strike w:val="0"/>
+        <w:dstrike w:val="0"/>
+        <w:outline w:val="0"/>
+        <w:emboss w:val="0"/>
+        <w:imprint w:val="0"/>
+        <w:spacing w:val="0"/>
+        <w:w w:val="100"/>
+        <w:kern w:val="0"/>
+        <w:position w:val="0"/>
+        <w:highlight w:val="none"/>
+        <w:vertAlign w:val="baseline"/>
+      </w:rPr>
+    </w:lvl>
+    <w:lvl w:ilvl="7" w:tplc="70B2F274">
+      <w:start w:val="1"/>
+      <w:numFmt w:val="lowerLetter"/>
+      <w:lvlText w:val="%8."/>
+      <w:lvlJc w:val="left"/>
+      <w:pPr>
+        <w:ind w:left="5760" w:hanging="360"/>
+      </w:pPr>
+      <w:rPr>
+        <w:rFonts w:hAnsi="Arial Unicode MS"/>
+        <w:caps w:val="0"/>
+        <w:smallCaps w:val="0"/>
+        <w:strike w:val="0"/>
+        <w:dstrike w:val="0"/>
+        <w:outline w:val="0"/>
+        <w:emboss w:val="0"/>
+        <w:imprint w:val="0"/>
+        <w:spacing w:val="0"/>
+        <w:w w:val="100"/>
+        <w:kern w:val="0"/>
+        <w:position w:val="0"/>
+        <w:highlight w:val="none"/>
+        <w:vertAlign w:val="baseline"/>
+      </w:rPr>
+    </w:lvl>
+    <w:lvl w:ilvl="8" w:tplc="E0A23CC2">
+      <w:start w:val="1"/>
+      <w:numFmt w:val="lowerRoman"/>
+      <w:lvlText w:val="%9."/>
+      <w:lvlJc w:val="left"/>
+      <w:pPr>
+        <w:ind w:left="6480" w:hanging="322"/>
+      </w:pPr>
+      <w:rPr>
+        <w:rFonts w:hAnsi="Arial Unicode MS"/>
+        <w:caps w:val="0"/>
+        <w:smallCaps w:val="0"/>
+        <w:strike w:val="0"/>
+        <w:dstrike w:val="0"/>
+        <w:outline w:val="0"/>
+        <w:emboss w:val="0"/>
+        <w:imprint w:val="0"/>
+        <w:spacing w:val="0"/>
+        <w:w w:val="100"/>
+        <w:kern w:val="0"/>
+        <w:position w:val="0"/>
+        <w:highlight w:val="none"/>
+        <w:vertAlign w:val="baseline"/>
+      </w:rPr>
+    </w:lvl>
+  </w:abstractNum>
+  <w:num w:numId="1" w16cid:durableId="1371882163">
+    <w:abstractNumId w:val="1"/>
+  </w:num>
+  <w:num w:numId="2" w16cid:durableId="1651977993">
+    <w:abstractNumId w:val="0"/>
+  </w:num>
+  <w:num w:numId="3" w16cid:durableId="221186117">
+    <w:abstractNumId w:val="4"/>
+  </w:num>
+  <w:num w:numId="4" w16cid:durableId="715205680">
+    <w:abstractNumId w:val="2"/>
+  </w:num>
+  <w:num w:numId="5" w16cid:durableId="607935528">
+    <w:abstractNumId w:val="3"/>
+  </w:num>
+</w:numbering>
+</file>
+
+<file path=word/styles.xml><?xml version="1.0" encoding="utf-8"?>
+<w:styles xmlns:mc="http://schemas.openxmlformats.org/markup-compatibility/2006" xmlns:r="http://schemas.openxmlformats.org/officeDocument/2006/relationships" xmlns:w="http://schemas.openxmlformats.org/wordprocessingml/2006/main" xmlns:w14="http://schemas.microsoft.com/office/word/2010/wordml" xmlns:w15="http://schemas.microsoft.com/office/word/2012/wordml" xmlns:w16cex="http://schemas.microsoft.com/office/word/2018/wordml/cex" xmlns:w16cid="http://schemas.microsoft.com/office/word/2016/wordml/cid" xmlns:w16="http://schemas.microsoft.com/office/word/2018/wordml" xmlns:w16sdtdh="http://schemas.microsoft.com/office/word/2020/wordml/sdtdatahash" xmlns:w16se="http://schemas.microsoft.com/office/word/2015/wordml/symex" mc:Ignorable="w14 w15 w16se w16cid w16 w16cex w16sdtdh">
+  <w:docDefaults>
+    <w:rPrDefault>
+      <w:rPr>
+        <w:rFonts w:ascii="Times New Roman" w:eastAsia="Arial Unicode MS" w:hAnsi="Times New Roman" w:cs="Times New Roman"/>
         <w:bdr w:val="nil"/>
-        <w:vertAlign w:val="baseline"/>
-        <w:lang/>
+        <w:lang w:val="it-IT" w:eastAsia="it-IT" w:bidi="ar-SA"/>
       </w:rPr>
     </w:rPrDefault>
     <w:pPrDefault>
       <w:pPr>
-        <w:keepNext w:val="0"/>
-        <w:keepLines w:val="0"/>
-        <w:pageBreakBefore w:val="0"/>
-        <w:framePr w:anchorLock="0" w:w="0" w:h="0" w:vSpace="0" w:hSpace="0" w:xAlign="left" w:y="0" w:hRule="exact" w:vAnchor="margin"/>
-        <w:widowControl w:val="1"/>
-        <w:numPr>
-          <w:ilvl w:val="0"/>
-          <w:numId w:val="0"/>
-        </w:numPr>
-        <w:suppressLineNumbers w:val="0"/>
         <w:pBdr>
           <w:top w:val="nil"/>
           <w:left w:val="nil"/>
@@ -1934,28 +1770,465 @@
           <w:between w:val="nil"/>
           <w:bar w:val="nil"/>
         </w:pBdr>
-        <w:shd w:val="clear" w:color="auto" w:fill="auto"/>
-        <w:suppressAutoHyphens w:val="0"/>
-        <w:spacing w:before="0" w:beforeAutospacing="0" w:after="0" w:afterAutospacing="0" w:line="240" w:lineRule="auto"/>
-        <w:ind w:left="0" w:right="0" w:firstLine="0"/>
-        <w:jc w:val="left"/>
-        <w:outlineLvl w:val="9"/>
       </w:pPr>
     </w:pPrDefault>
   </w:docDefaults>
+  <w:latentStyles w:defLockedState="0" w:defUIPriority="99" w:defSemiHidden="0" w:defUnhideWhenUsed="0" w:defQFormat="0" w:count="376">
+    <w:lsdException w:name="Normal" w:uiPriority="0" w:qFormat="1"/>
+    <w:lsdException w:name="heading 1" w:uiPriority="9" w:qFormat="1"/>
+    <w:lsdException w:name="heading 2" w:semiHidden="1" w:uiPriority="9" w:unhideWhenUsed="1" w:qFormat="1"/>
+    <w:lsdException w:name="heading 3" w:semiHidden="1" w:uiPriority="9" w:unhideWhenUsed="1" w:qFormat="1"/>
+    <w:lsdException w:name="heading 4" w:semiHidden="1" w:uiPriority="9" w:unhideWhenUsed="1" w:qFormat="1"/>
+    <w:lsdException w:name="heading 5" w:semiHidden="1" w:uiPriority="9" w:unhideWhenUsed="1" w:qFormat="1"/>
+    <w:lsdException w:name="heading 6" w:semiHidden="1" w:uiPriority="9" w:unhideWhenUsed="1" w:qFormat="1"/>
+    <w:lsdException w:name="heading 7" w:semiHidden="1" w:uiPriority="9" w:unhideWhenUsed="1" w:qFormat="1"/>
+    <w:lsdException w:name="heading 8" w:semiHidden="1" w:uiPriority="9" w:unhideWhenUsed="1" w:qFormat="1"/>
+    <w:lsdException w:name="heading 9" w:semiHidden="1" w:uiPriority="9" w:unhideWhenUsed="1" w:qFormat="1"/>
+    <w:lsdException w:name="index 1" w:semiHidden="1" w:unhideWhenUsed="1"/>
+    <w:lsdException w:name="index 2" w:semiHidden="1" w:unhideWhenUsed="1"/>
+    <w:lsdException w:name="index 3" w:semiHidden="1" w:unhideWhenUsed="1"/>
+    <w:lsdException w:name="index 4" w:semiHidden="1" w:unhideWhenUsed="1"/>
+    <w:lsdException w:name="index 5" w:semiHidden="1" w:unhideWhenUsed="1"/>
+    <w:lsdException w:name="index 6" w:semiHidden="1" w:unhideWhenUsed="1"/>
+    <w:lsdException w:name="index 7" w:semiHidden="1" w:unhideWhenUsed="1"/>
+    <w:lsdException w:name="index 8" w:semiHidden="1" w:unhideWhenUsed="1"/>
+    <w:lsdException w:name="index 9" w:semiHidden="1" w:unhideWhenUsed="1"/>
+    <w:lsdException w:name="toc 1" w:semiHidden="1" w:uiPriority="39" w:unhideWhenUsed="1"/>
+    <w:lsdException w:name="toc 2" w:semiHidden="1" w:uiPriority="39" w:unhideWhenUsed="1"/>
+    <w:lsdException w:name="toc 3" w:semiHidden="1" w:uiPriority="39" w:unhideWhenUsed="1"/>
+    <w:lsdException w:name="toc 4" w:semiHidden="1" w:uiPriority="39" w:unhideWhenUsed="1"/>
+    <w:lsdException w:name="toc 5" w:semiHidden="1" w:uiPriority="39" w:unhideWhenUsed="1"/>
+    <w:lsdException w:name="toc 6" w:semiHidden="1" w:uiPriority="39" w:unhideWhenUsed="1"/>
+    <w:lsdException w:name="toc 7" w:semiHidden="1" w:uiPriority="39" w:unhideWhenUsed="1"/>
+    <w:lsdException w:name="toc 8" w:semiHidden="1" w:uiPriority="39" w:unhideWhenUsed="1"/>
+    <w:lsdException w:name="toc 9" w:semiHidden="1" w:uiPriority="39" w:unhideWhenUsed="1"/>
+    <w:lsdException w:name="Normal Indent" w:semiHidden="1" w:unhideWhenUsed="1"/>
+    <w:lsdException w:name="footnote text" w:semiHidden="1" w:unhideWhenUsed="1"/>
+    <w:lsdException w:name="annotation text" w:semiHidden="1" w:unhideWhenUsed="1"/>
+    <w:lsdException w:name="header" w:semiHidden="1" w:unhideWhenUsed="1"/>
+    <w:lsdException w:name="footer" w:semiHidden="1" w:unhideWhenUsed="1"/>
+    <w:lsdException w:name="index heading" w:semiHidden="1" w:unhideWhenUsed="1"/>
+    <w:lsdException w:name="caption" w:semiHidden="1" w:uiPriority="35" w:unhideWhenUsed="1" w:qFormat="1"/>
+    <w:lsdException w:name="table of figures" w:semiHidden="1" w:unhideWhenUsed="1"/>
+    <w:lsdException w:name="envelope address" w:semiHidden="1" w:unhideWhenUsed="1"/>
+    <w:lsdException w:name="envelope return" w:semiHidden="1" w:unhideWhenUsed="1"/>
+    <w:lsdException w:name="footnote reference" w:semiHidden="1" w:unhideWhenUsed="1"/>
+    <w:lsdException w:name="annotation reference" w:semiHidden="1" w:unhideWhenUsed="1"/>
+    <w:lsdException w:name="line number" w:semiHidden="1" w:unhideWhenUsed="1"/>
+    <w:lsdException w:name="page number" w:semiHidden="1" w:unhideWhenUsed="1"/>
+    <w:lsdException w:name="endnote reference" w:semiHidden="1" w:unhideWhenUsed="1"/>
+    <w:lsdException w:name="endnote text" w:semiHidden="1" w:unhideWhenUsed="1"/>
+    <w:lsdException w:name="table of authorities" w:semiHidden="1" w:unhideWhenUsed="1"/>
+    <w:lsdException w:name="macro" w:semiHidden="1" w:unhideWhenUsed="1"/>
+    <w:lsdException w:name="toa heading" w:semiHidden="1" w:unhideWhenUsed="1"/>
+    <w:lsdException w:name="List" w:semiHidden="1" w:unhideWhenUsed="1"/>
+    <w:lsdException w:name="List Bullet" w:semiHidden="1" w:unhideWhenUsed="1"/>
+    <w:lsdException w:name="List Number" w:semiHidden="1" w:unhideWhenUsed="1"/>
+    <w:lsdException w:name="List 2" w:semiHidden="1" w:unhideWhenUsed="1"/>
+    <w:lsdException w:name="List 3" w:semiHidden="1" w:unhideWhenUsed="1"/>
+    <w:lsdException w:name="List 4" w:semiHidden="1" w:unhideWhenUsed="1"/>
+    <w:lsdException w:name="List 5" w:semiHidden="1" w:unhideWhenUsed="1"/>
+    <w:lsdException w:name="List Bullet 2" w:semiHidden="1" w:unhideWhenUsed="1"/>
+    <w:lsdException w:name="List Bullet 3" w:semiHidden="1" w:unhideWhenUsed="1"/>
+    <w:lsdException w:name="List Bullet 4" w:semiHidden="1" w:unhideWhenUsed="1"/>
+    <w:lsdException w:name="List Bullet 5" w:semiHidden="1" w:unhideWhenUsed="1"/>
+    <w:lsdException w:name="List Number 2" w:semiHidden="1" w:unhideWhenUsed="1"/>
+    <w:lsdException w:name="List Number 3" w:semiHidden="1" w:unhideWhenUsed="1"/>
+    <w:lsdException w:name="List Number 4" w:semiHidden="1" w:unhideWhenUsed="1"/>
+    <w:lsdException w:name="List Number 5" w:semiHidden="1" w:unhideWhenUsed="1"/>
+    <w:lsdException w:name="Title" w:uiPriority="10" w:qFormat="1"/>
+    <w:lsdException w:name="Closing" w:semiHidden="1" w:unhideWhenUsed="1"/>
+    <w:lsdException w:name="Signature" w:semiHidden="1" w:unhideWhenUsed="1"/>
+    <w:lsdException w:name="Default Paragraph Font" w:semiHidden="1" w:uiPriority="1" w:unhideWhenUsed="1"/>
+    <w:lsdException w:name="Body Text" w:semiHidden="1" w:unhideWhenUsed="1"/>
+    <w:lsdException w:name="Body Text Indent" w:semiHidden="1" w:unhideWhenUsed="1"/>
+    <w:lsdException w:name="List Continue" w:semiHidden="1" w:unhideWhenUsed="1"/>
+    <w:lsdException w:name="List Continue 2" w:semiHidden="1" w:unhideWhenUsed="1"/>
+    <w:lsdException w:name="List Continue 3" w:semiHidden="1" w:unhideWhenUsed="1"/>
+    <w:lsdException w:name="List Continue 4" w:semiHidden="1" w:unhideWhenUsed="1"/>
+    <w:lsdException w:name="List Continue 5" w:semiHidden="1" w:unhideWhenUsed="1"/>
+    <w:lsdException w:name="Message Header" w:semiHidden="1" w:unhideWhenUsed="1"/>
+    <w:lsdException w:name="Subtitle" w:uiPriority="11" w:qFormat="1"/>
+    <w:lsdException w:name="Salutation" w:semiHidden="1" w:unhideWhenUsed="1"/>
+    <w:lsdException w:name="Date" w:semiHidden="1" w:unhideWhenUsed="1"/>
+    <w:lsdException w:name="Body Text First Indent" w:semiHidden="1" w:unhideWhenUsed="1"/>
+    <w:lsdException w:name="Body Text First Indent 2" w:semiHidden="1" w:unhideWhenUsed="1"/>
+    <w:lsdException w:name="Note Heading" w:semiHidden="1" w:unhideWhenUsed="1"/>
+    <w:lsdException w:name="Body Text 2" w:semiHidden="1" w:unhideWhenUsed="1"/>
+    <w:lsdException w:name="Body Text 3" w:semiHidden="1" w:unhideWhenUsed="1"/>
+    <w:lsdException w:name="Body Text Indent 2" w:semiHidden="1" w:unhideWhenUsed="1"/>
+    <w:lsdException w:name="Body Text Indent 3" w:semiHidden="1" w:unhideWhenUsed="1"/>
+    <w:lsdException w:name="Block Text" w:semiHidden="1" w:unhideWhenUsed="1"/>
+    <w:lsdException w:name="Hyperlink" w:semiHidden="1" w:unhideWhenUsed="1"/>
+    <w:lsdException w:name="FollowedHyperlink" w:semiHidden="1" w:unhideWhenUsed="1"/>
+    <w:lsdException w:name="Strong" w:uiPriority="22" w:qFormat="1"/>
+    <w:lsdException w:name="Emphasis" w:uiPriority="20" w:qFormat="1"/>
+    <w:lsdException w:name="Document Map" w:semiHidden="1" w:unhideWhenUsed="1"/>
+    <w:lsdException w:name="Plain Text" w:semiHidden="1" w:unhideWhenUsed="1"/>
+    <w:lsdException w:name="E-mail Signature" w:semiHidden="1" w:unhideWhenUsed="1"/>
+    <w:lsdException w:name="HTML Top of Form" w:semiHidden="1" w:unhideWhenUsed="1"/>
+    <w:lsdException w:name="HTML Bottom of Form" w:semiHidden="1" w:unhideWhenUsed="1"/>
+    <w:lsdException w:name="Normal (Web)" w:semiHidden="1" w:unhideWhenUsed="1"/>
+    <w:lsdException w:name="HTML Acronym" w:semiHidden="1" w:unhideWhenUsed="1"/>
+    <w:lsdException w:name="HTML Address" w:semiHidden="1" w:unhideWhenUsed="1"/>
+    <w:lsdException w:name="HTML Cite" w:semiHidden="1" w:unhideWhenUsed="1"/>
+    <w:lsdException w:name="HTML Code" w:semiHidden="1" w:unhideWhenUsed="1"/>
+    <w:lsdException w:name="HTML Definition" w:semiHidden="1" w:unhideWhenUsed="1"/>
+    <w:lsdException w:name="HTML Keyboard" w:semiHidden="1" w:unhideWhenUsed="1"/>
+    <w:lsdException w:name="HTML Preformatted" w:semiHidden="1" w:unhideWhenUsed="1"/>
+    <w:lsdException w:name="HTML Sample" w:semiHidden="1" w:unhideWhenUsed="1"/>
+    <w:lsdException w:name="HTML Typewriter" w:semiHidden="1" w:unhideWhenUsed="1"/>
+    <w:lsdException w:name="HTML Variable" w:semiHidden="1" w:unhideWhenUsed="1"/>
+    <w:lsdException w:name="Normal Table" w:semiHidden="1" w:unhideWhenUsed="1"/>
+    <w:lsdException w:name="annotation subject" w:semiHidden="1" w:unhideWhenUsed="1"/>
+    <w:lsdException w:name="No List" w:semiHidden="1" w:unhideWhenUsed="1"/>
+    <w:lsdException w:name="Outline List 1" w:semiHidden="1" w:unhideWhenUsed="1"/>
+    <w:lsdException w:name="Outline List 2" w:semiHidden="1" w:unhideWhenUsed="1"/>
+    <w:lsdException w:name="Outline List 3" w:semiHidden="1" w:unhideWhenUsed="1"/>
+    <w:lsdException w:name="Table Simple 1" w:semiHidden="1" w:unhideWhenUsed="1"/>
+    <w:lsdException w:name="Table Simple 2" w:semiHidden="1" w:unhideWhenUsed="1"/>
+    <w:lsdException w:name="Table Simple 3" w:semiHidden="1" w:unhideWhenUsed="1"/>
+    <w:lsdException w:name="Table Classic 1" w:semiHidden="1" w:unhideWhenUsed="1"/>
+    <w:lsdException w:name="Table Classic 2" w:semiHidden="1" w:unhideWhenUsed="1"/>
+    <w:lsdException w:name="Table Classic 3" w:semiHidden="1" w:unhideWhenUsed="1"/>
+    <w:lsdException w:name="Table Classic 4" w:semiHidden="1" w:unhideWhenUsed="1"/>
+    <w:lsdException w:name="Table Colorful 1" w:semiHidden="1" w:unhideWhenUsed="1"/>
+    <w:lsdException w:name="Table Colorful 2" w:semiHidden="1" w:unhideWhenUsed="1"/>
+    <w:lsdException w:name="Table Colorful 3" w:semiHidden="1" w:unhideWhenUsed="1"/>
+    <w:lsdException w:name="Table Columns 1" w:semiHidden="1" w:unhideWhenUsed="1"/>
+    <w:lsdException w:name="Table Columns 2" w:semiHidden="1" w:unhideWhenUsed="1"/>
+    <w:lsdException w:name="Table Columns 3" w:semiHidden="1" w:unhideWhenUsed="1"/>
+    <w:lsdException w:name="Table Columns 4" w:semiHidden="1" w:unhideWhenUsed="1"/>
+    <w:lsdException w:name="Table Columns 5" w:semiHidden="1" w:unhideWhenUsed="1"/>
+    <w:lsdException w:name="Table Grid 1" w:semiHidden="1" w:unhideWhenUsed="1"/>
+    <w:lsdException w:name="Table Grid 2" w:semiHidden="1" w:unhideWhenUsed="1"/>
+    <w:lsdException w:name="Table Grid 3" w:semiHidden="1" w:unhideWhenUsed="1"/>
+    <w:lsdException w:name="Table Grid 4" w:semiHidden="1" w:unhideWhenUsed="1"/>
+    <w:lsdException w:name="Table Grid 5" w:semiHidden="1" w:unhideWhenUsed="1"/>
+    <w:lsdException w:name="Table Grid 6" w:semiHidden="1" w:unhideWhenUsed="1"/>
+    <w:lsdException w:name="Table Grid 7" w:semiHidden="1" w:unhideWhenUsed="1"/>
+    <w:lsdException w:name="Table Grid 8" w:semiHidden="1" w:unhideWhenUsed="1"/>
+    <w:lsdException w:name="Table List 1" w:semiHidden="1" w:unhideWhenUsed="1"/>
+    <w:lsdException w:name="Table List 2" w:semiHidden="1" w:unhideWhenUsed="1"/>
+    <w:lsdException w:name="Table List 3" w:semiHidden="1" w:unhideWhenUsed="1"/>
+    <w:lsdException w:name="Table List 4" w:semiHidden="1" w:unhideWhenUsed="1"/>
+    <w:lsdException w:name="Table List 5" w:semiHidden="1" w:unhideWhenUsed="1"/>
+    <w:lsdException w:name="Table List 6" w:semiHidden="1" w:unhideWhenUsed="1"/>
+    <w:lsdException w:name="Table List 7" w:semiHidden="1" w:unhideWhenUsed="1"/>
+    <w:lsdException w:name="Table List 8" w:semiHidden="1" w:unhideWhenUsed="1"/>
+    <w:lsdException w:name="Table 3D effects 1" w:semiHidden="1" w:unhideWhenUsed="1"/>
+    <w:lsdException w:name="Table 3D effects 2" w:semiHidden="1" w:unhideWhenUsed="1"/>
+    <w:lsdException w:name="Table 3D effects 3" w:semiHidden="1" w:unhideWhenUsed="1"/>
+    <w:lsdException w:name="Table Contemporary" w:semiHidden="1" w:unhideWhenUsed="1"/>
+    <w:lsdException w:name="Table Elegant" w:semiHidden="1" w:unhideWhenUsed="1"/>
+    <w:lsdException w:name="Table Professional" w:semiHidden="1" w:unhideWhenUsed="1"/>
+    <w:lsdException w:name="Table Subtle 1" w:semiHidden="1" w:unhideWhenUsed="1"/>
+    <w:lsdException w:name="Table Subtle 2" w:semiHidden="1" w:unhideWhenUsed="1"/>
+    <w:lsdException w:name="Table Web 1" w:semiHidden="1" w:unhideWhenUsed="1"/>
+    <w:lsdException w:name="Table Web 2" w:semiHidden="1" w:unhideWhenUsed="1"/>
+    <w:lsdException w:name="Table Web 3" w:semiHidden="1" w:unhideWhenUsed="1"/>
+    <w:lsdException w:name="Balloon Text" w:semiHidden="1" w:unhideWhenUsed="1"/>
+    <w:lsdException w:name="Table Grid" w:uiPriority="39"/>
+    <w:lsdException w:name="Table Theme" w:semiHidden="1" w:unhideWhenUsed="1"/>
+    <w:lsdException w:name="Placeholder Text" w:semiHidden="1"/>
+    <w:lsdException w:name="No Spacing" w:uiPriority="1" w:qFormat="1"/>
+    <w:lsdException w:name="Light Shading" w:uiPriority="60"/>
+    <w:lsdException w:name="Light List" w:uiPriority="61"/>
+    <w:lsdException w:name="Light Grid" w:uiPriority="62"/>
+    <w:lsdException w:name="Medium Shading 1" w:uiPriority="63"/>
+    <w:lsdException w:name="Medium Shading 2" w:uiPriority="64"/>
+    <w:lsdException w:name="Medium List 1" w:uiPriority="65"/>
+    <w:lsdException w:name="Medium List 2" w:uiPriority="66"/>
+    <w:lsdException w:name="Medium Grid 1" w:uiPriority="67"/>
+    <w:lsdException w:name="Medium Grid 2" w:uiPriority="68"/>
+    <w:lsdException w:name="Medium Grid 3" w:uiPriority="69"/>
+    <w:lsdException w:name="Dark List" w:uiPriority="70"/>
+    <w:lsdException w:name="Colorful Shading" w:uiPriority="71"/>
+    <w:lsdException w:name="Colorful List" w:uiPriority="72"/>
+    <w:lsdException w:name="Colorful Grid" w:uiPriority="73"/>
+    <w:lsdException w:name="Light Shading Accent 1" w:uiPriority="60"/>
+    <w:lsdException w:name="Light List Accent 1" w:uiPriority="61"/>
+    <w:lsdException w:name="Light Grid Accent 1" w:uiPriority="62"/>
+    <w:lsdException w:name="Medium Shading 1 Accent 1" w:uiPriority="63"/>
+    <w:lsdException w:name="Medium Shading 2 Accent 1" w:uiPriority="64"/>
+    <w:lsdException w:name="Medium List 1 Accent 1" w:uiPriority="65"/>
+    <w:lsdException w:name="Revision" w:semiHidden="1"/>
+    <w:lsdException w:name="List Paragraph" w:uiPriority="34" w:qFormat="1"/>
+    <w:lsdException w:name="Quote" w:uiPriority="29" w:qFormat="1"/>
+    <w:lsdException w:name="Intense Quote" w:uiPriority="30" w:qFormat="1"/>
+    <w:lsdException w:name="Medium List 2 Accent 1" w:uiPriority="66"/>
+    <w:lsdException w:name="Medium Grid 1 Accent 1" w:uiPriority="67"/>
+    <w:lsdException w:name="Medium Grid 2 Accent 1" w:uiPriority="68"/>
+    <w:lsdException w:name="Medium Grid 3 Accent 1" w:uiPriority="69"/>
+    <w:lsdException w:name="Dark List Accent 1" w:uiPriority="70"/>
+    <w:lsdException w:name="Colorful Shading Accent 1" w:uiPriority="71"/>
+    <w:lsdException w:name="Colorful List Accent 1" w:uiPriority="72"/>
+    <w:lsdException w:name="Colorful Grid Accent 1" w:uiPriority="73"/>
+    <w:lsdException w:name="Light Shading Accent 2" w:uiPriority="60"/>
+    <w:lsdException w:name="Light List Accent 2" w:uiPriority="61"/>
+    <w:lsdException w:name="Light Grid Accent 2" w:uiPriority="62"/>
+    <w:lsdException w:name="Medium Shading 1 Accent 2" w:uiPriority="63"/>
+    <w:lsdException w:name="Medium Shading 2 Accent 2" w:uiPriority="64"/>
+    <w:lsdException w:name="Medium List 1 Accent 2" w:uiPriority="65"/>
+    <w:lsdException w:name="Medium List 2 Accent 2" w:uiPriority="66"/>
+    <w:lsdException w:name="Medium Grid 1 Accent 2" w:uiPriority="67"/>
+    <w:lsdException w:name="Medium Grid 2 Accent 2" w:uiPriority="68"/>
+    <w:lsdException w:name="Medium Grid 3 Accent 2" w:uiPriority="69"/>
+    <w:lsdException w:name="Dark List Accent 2" w:uiPriority="70"/>
+    <w:lsdException w:name="Colorful Shading Accent 2" w:uiPriority="71"/>
+    <w:lsdException w:name="Colorful List Accent 2" w:uiPriority="72"/>
+    <w:lsdException w:name="Colorful Grid Accent 2" w:uiPriority="73"/>
+    <w:lsdException w:name="Light Shading Accent 3" w:uiPriority="60"/>
+    <w:lsdException w:name="Light List Accent 3" w:uiPriority="61"/>
+    <w:lsdException w:name="Light Grid Accent 3" w:uiPriority="62"/>
+    <w:lsdException w:name="Medium Shading 1 Accent 3" w:uiPriority="63"/>
+    <w:lsdException w:name="Medium Shading 2 Accent 3" w:uiPriority="64"/>
+    <w:lsdException w:name="Medium List 1 Accent 3" w:uiPriority="65"/>
+    <w:lsdException w:name="Medium List 2 Accent 3" w:uiPriority="66"/>
+    <w:lsdException w:name="Medium Grid 1 Accent 3" w:uiPriority="67"/>
+    <w:lsdException w:name="Medium Grid 2 Accent 3" w:uiPriority="68"/>
+    <w:lsdException w:name="Medium Grid 3 Accent 3" w:uiPriority="69"/>
+    <w:lsdException w:name="Dark List Accent 3" w:uiPriority="70"/>
+    <w:lsdException w:name="Colorful Shading Accent 3" w:uiPriority="71"/>
+    <w:lsdException w:name="Colorful List Accent 3" w:uiPriority="72"/>
+    <w:lsdException w:name="Colorful Grid Accent 3" w:uiPriority="73"/>
+    <w:lsdException w:name="Light Shading Accent 4" w:uiPriority="60"/>
+    <w:lsdException w:name="Light List Accent 4" w:uiPriority="61"/>
+    <w:lsdException w:name="Light Grid Accent 4" w:uiPriority="62"/>
+    <w:lsdException w:name="Medium Shading 1 Accent 4" w:uiPriority="63"/>
+    <w:lsdException w:name="Medium Shading 2 Accent 4" w:uiPriority="64"/>
+    <w:lsdException w:name="Medium List 1 Accent 4" w:uiPriority="65"/>
+    <w:lsdException w:name="Medium List 2 Accent 4" w:uiPriority="66"/>
+    <w:lsdException w:name="Medium Grid 1 Accent 4" w:uiPriority="67"/>
+    <w:lsdException w:name="Medium Grid 2 Accent 4" w:uiPriority="68"/>
+    <w:lsdException w:name="Medium Grid 3 Accent 4" w:uiPriority="69"/>
+    <w:lsdException w:name="Dark List Accent 4" w:uiPriority="70"/>
+    <w:lsdException w:name="Colorful Shading Accent 4" w:uiPriority="71"/>
+    <w:lsdException w:name="Colorful List Accent 4" w:uiPriority="72"/>
+    <w:lsdException w:name="Colorful Grid Accent 4" w:uiPriority="73"/>
+    <w:lsdException w:name="Light Shading Accent 5" w:uiPriority="60"/>
+    <w:lsdException w:name="Light List Accent 5" w:uiPriority="61"/>
+    <w:lsdException w:name="Light Grid Accent 5" w:uiPriority="62"/>
+    <w:lsdException w:name="Medium Shading 1 Accent 5" w:uiPriority="63"/>
+    <w:lsdException w:name="Medium Shading 2 Accent 5" w:uiPriority="64"/>
+    <w:lsdException w:name="Medium List 1 Accent 5" w:uiPriority="65"/>
+    <w:lsdException w:name="Medium List 2 Accent 5" w:uiPriority="66"/>
+    <w:lsdException w:name="Medium Grid 1 Accent 5" w:uiPriority="67"/>
+    <w:lsdException w:name="Medium Grid 2 Accent 5" w:uiPriority="68"/>
+    <w:lsdException w:name="Medium Grid 3 Accent 5" w:uiPriority="69"/>
+    <w:lsdException w:name="Dark List Accent 5" w:uiPriority="70"/>
+    <w:lsdException w:name="Colorful Shading Accent 5" w:uiPriority="71"/>
+    <w:lsdException w:name="Colorful List Accent 5" w:uiPriority="72"/>
+    <w:lsdException w:name="Colorful Grid Accent 5" w:uiPriority="73"/>
+    <w:lsdException w:name="Light Shading Accent 6" w:uiPriority="60"/>
+    <w:lsdException w:name="Light List Accent 6" w:uiPriority="61"/>
+    <w:lsdException w:name="Light Grid Accent 6" w:uiPriority="62"/>
+    <w:lsdException w:name="Medium Shading 1 Accent 6" w:uiPriority="63"/>
+    <w:lsdException w:name="Medium Shading 2 Accent 6" w:uiPriority="64"/>
+    <w:lsdException w:name="Medium List 1 Accent 6" w:uiPriority="65"/>
+    <w:lsdException w:name="Medium List 2 Accent 6" w:uiPriority="66"/>
+    <w:lsdException w:name="Medium Grid 1 Accent 6" w:uiPriority="67"/>
+    <w:lsdException w:name="Medium Grid 2 Accent 6" w:uiPriority="68"/>
+    <w:lsdException w:name="Medium Grid 3 Accent 6" w:uiPriority="69"/>
+    <w:lsdException w:name="Dark List Accent 6" w:uiPriority="70"/>
+    <w:lsdException w:name="Colorful Shading Accent 6" w:uiPriority="71"/>
+    <w:lsdException w:name="Colorful List Accent 6" w:uiPriority="72"/>
+    <w:lsdException w:name="Colorful Grid Accent 6" w:uiPriority="73"/>
+    <w:lsdException w:name="Subtle Emphasis" w:uiPriority="19" w:qFormat="1"/>
+    <w:lsdException w:name="Intense Emphasis" w:uiPriority="21" w:qFormat="1"/>
+    <w:lsdException w:name="Subtle Reference" w:uiPriority="31" w:qFormat="1"/>
+    <w:lsdException w:name="Intense Reference" w:uiPriority="32" w:qFormat="1"/>
+    <w:lsdException w:name="Book Title" w:uiPriority="33" w:qFormat="1"/>
+    <w:lsdException w:name="Bibliography" w:semiHidden="1" w:uiPriority="37" w:unhideWhenUsed="1"/>
+    <w:lsdException w:name="TOC Heading" w:semiHidden="1" w:uiPriority="39" w:unhideWhenUsed="1" w:qFormat="1"/>
+    <w:lsdException w:name="Plain Table 1" w:uiPriority="41"/>
+    <w:lsdException w:name="Plain Table 2" w:uiPriority="42"/>
+    <w:lsdException w:name="Plain Table 3" w:uiPriority="43"/>
+    <w:lsdException w:name="Plain Table 4" w:uiPriority="44"/>
+    <w:lsdException w:name="Plain Table 5" w:uiPriority="45"/>
+    <w:lsdException w:name="Grid Table Light" w:uiPriority="40"/>
+    <w:lsdException w:name="Grid Table 1 Light" w:uiPriority="46"/>
+    <w:lsdException w:name="Grid Table 2" w:uiPriority="47"/>
+    <w:lsdException w:name="Grid Table 3" w:uiPriority="48"/>
+    <w:lsdException w:name="Grid Table 4" w:uiPriority="49"/>
+    <w:lsdException w:name="Grid Table 5 Dark" w:uiPriority="50"/>
+    <w:lsdException w:name="Grid Table 6 Colorful" w:uiPriority="51"/>
+    <w:lsdException w:name="Grid Table 7 Colorful" w:uiPriority="52"/>
+    <w:lsdException w:name="Grid Table 1 Light Accent 1" w:uiPriority="46"/>
+    <w:lsdException w:name="Grid Table 2 Accent 1" w:uiPriority="47"/>
+    <w:lsdException w:name="Grid Table 3 Accent 1" w:uiPriority="48"/>
+    <w:lsdException w:name="Grid Table 4 Accent 1" w:uiPriority="49"/>
+    <w:lsdException w:name="Grid Table 5 Dark Accent 1" w:uiPriority="50"/>
+    <w:lsdException w:name="Grid Table 6 Colorful Accent 1" w:uiPriority="51"/>
+    <w:lsdException w:name="Grid Table 7 Colorful Accent 1" w:uiPriority="52"/>
+    <w:lsdException w:name="Grid Table 1 Light Accent 2" w:uiPriority="46"/>
+    <w:lsdException w:name="Grid Table 2 Accent 2" w:uiPriority="47"/>
+    <w:lsdException w:name="Grid Table 3 Accent 2" w:uiPriority="48"/>
+    <w:lsdException w:name="Grid Table 4 Accent 2" w:uiPriority="49"/>
+    <w:lsdException w:name="Grid Table 5 Dark Accent 2" w:uiPriority="50"/>
+    <w:lsdException w:name="Grid Table 6 Colorful Accent 2" w:uiPriority="51"/>
+    <w:lsdException w:name="Grid Table 7 Colorful Accent 2" w:uiPriority="52"/>
+    <w:lsdException w:name="Grid Table 1 Light Accent 3" w:uiPriority="46"/>
+    <w:lsdException w:name="Grid Table 2 Accent 3" w:uiPriority="47"/>
+    <w:lsdException w:name="Grid Table 3 Accent 3" w:uiPriority="48"/>
+    <w:lsdException w:name="Grid Table 4 Accent 3" w:uiPriority="49"/>
+    <w:lsdException w:name="Grid Table 5 Dark Accent 3" w:uiPriority="50"/>
+    <w:lsdException w:name="Grid Table 6 Colorful Accent 3" w:uiPriority="51"/>
+    <w:lsdException w:name="Grid Table 7 Colorful Accent 3" w:uiPriority="52"/>
+    <w:lsdException w:name="Grid Table 1 Light Accent 4" w:uiPriority="46"/>
+    <w:lsdException w:name="Grid Table 2 Accent 4" w:uiPriority="47"/>
+    <w:lsdException w:name="Grid Table 3 Accent 4" w:uiPriority="48"/>
+    <w:lsdException w:name="Grid Table 4 Accent 4" w:uiPriority="49"/>
+    <w:lsdException w:name="Grid Table 5 Dark Accent 4" w:uiPriority="50"/>
+    <w:lsdException w:name="Grid Table 6 Colorful Accent 4" w:uiPriority="51"/>
+    <w:lsdException w:name="Grid Table 7 Colorful Accent 4" w:uiPriority="52"/>
+    <w:lsdException w:name="Grid Table 1 Light Accent 5" w:uiPriority="46"/>
+    <w:lsdException w:name="Grid Table 2 Accent 5" w:uiPriority="47"/>
+    <w:lsdException w:name="Grid Table 3 Accent 5" w:uiPriority="48"/>
+    <w:lsdException w:name="Grid Table 4 Accent 5" w:uiPriority="49"/>
+    <w:lsdException w:name="Grid Table 5 Dark Accent 5" w:uiPriority="50"/>
+    <w:lsdException w:name="Grid Table 6 Colorful Accent 5" w:uiPriority="51"/>
+    <w:lsdException w:name="Grid Table 7 Colorful Accent 5" w:uiPriority="52"/>
+    <w:lsdException w:name="Grid Table 1 Light Accent 6" w:uiPriority="46"/>
+    <w:lsdException w:name="Grid Table 2 Accent 6" w:uiPriority="47"/>
+    <w:lsdException w:name="Grid Table 3 Accent 6" w:uiPriority="48"/>
+    <w:lsdException w:name="Grid Table 4 Accent 6" w:uiPriority="49"/>
+    <w:lsdException w:name="Grid Table 5 Dark Accent 6" w:uiPriority="50"/>
+    <w:lsdException w:name="Grid Table 6 Colorful Accent 6" w:uiPriority="51"/>
+    <w:lsdException w:name="Grid Table 7 Colorful Accent 6" w:uiPriority="52"/>
+    <w:lsdException w:name="List Table 1 Light" w:uiPriority="46"/>
+    <w:lsdException w:name="List Table 2" w:uiPriority="47"/>
+    <w:lsdException w:name="List Table 3" w:uiPriority="48"/>
+    <w:lsdException w:name="List Table 4" w:uiPriority="49"/>
+    <w:lsdException w:name="List Table 5 Dark" w:uiPriority="50"/>
+    <w:lsdException w:name="List Table 6 Colorful" w:uiPriority="51"/>
+    <w:lsdException w:name="List Table 7 Colorful" w:uiPriority="52"/>
+    <w:lsdException w:name="List Table 1 Light Accent 1" w:uiPriority="46"/>
+    <w:lsdException w:name="List Table 2 Accent 1" w:uiPriority="47"/>
+    <w:lsdException w:name="List Table 3 Accent 1" w:uiPriority="48"/>
+    <w:lsdException w:name="List Table 4 Accent 1" w:uiPriority="49"/>
+    <w:lsdException w:name="List Table 5 Dark Accent 1" w:uiPriority="50"/>
+    <w:lsdException w:name="List Table 6 Colorful Accent 1" w:uiPriority="51"/>
+    <w:lsdException w:name="List Table 7 Colorful Accent 1" w:uiPriority="52"/>
+    <w:lsdException w:name="List Table 1 Light Accent 2" w:uiPriority="46"/>
+    <w:lsdException w:name="List Table 2 Accent 2" w:uiPriority="47"/>
+    <w:lsdException w:name="List Table 3 Accent 2" w:uiPriority="48"/>
+    <w:lsdException w:name="List Table 4 Accent 2" w:uiPriority="49"/>
+    <w:lsdException w:name="List Table 5 Dark Accent 2" w:uiPriority="50"/>
+    <w:lsdException w:name="List Table 6 Colorful Accent 2" w:uiPriority="51"/>
+    <w:lsdException w:name="List Table 7 Colorful Accent 2" w:uiPriority="52"/>
+    <w:lsdException w:name="List Table 1 Light Accent 3" w:uiPriority="46"/>
+    <w:lsdException w:name="List Table 2 Accent 3" w:uiPriority="47"/>
+    <w:lsdException w:name="List Table 3 Accent 3" w:uiPriority="48"/>
+    <w:lsdException w:name="List Table 4 Accent 3" w:uiPriority="49"/>
+    <w:lsdException w:name="List Table 5 Dark Accent 3" w:uiPriority="50"/>
+    <w:lsdException w:name="List Table 6 Colorful Accent 3" w:uiPriority="51"/>
+    <w:lsdException w:name="List Table 7 Colorful Accent 3" w:uiPriority="52"/>
+    <w:lsdException w:name="List Table 1 Light Accent 4" w:uiPriority="46"/>
+    <w:lsdException w:name="List Table 2 Accent 4" w:uiPriority="47"/>
+    <w:lsdException w:name="List Table 3 Accent 4" w:uiPriority="48"/>
+    <w:lsdException w:name="List Table 4 Accent 4" w:uiPriority="49"/>
+    <w:lsdException w:name="List Table 5 Dark Accent 4" w:uiPriority="50"/>
+    <w:lsdException w:name="List Table 6 Colorful Accent 4" w:uiPriority="51"/>
+    <w:lsdException w:name="List Table 7 Colorful Accent 4" w:uiPriority="52"/>
+    <w:lsdException w:name="List Table 1 Light Accent 5" w:uiPriority="46"/>
+    <w:lsdException w:name="List Table 2 Accent 5" w:uiPriority="47"/>
+    <w:lsdException w:name="List Table 3 Accent 5" w:uiPriority="48"/>
+    <w:lsdException w:name="List Table 4 Accent 5" w:uiPriority="49"/>
+    <w:lsdException w:name="List Table 5 Dark Accent 5" w:uiPriority="50"/>
+    <w:lsdException w:name="List Table 6 Colorful Accent 5" w:uiPriority="51"/>
+    <w:lsdException w:name="List Table 7 Colorful Accent 5" w:uiPriority="52"/>
+    <w:lsdException w:name="List Table 1 Light Accent 6" w:uiPriority="46"/>
+    <w:lsdException w:name="List Table 2 Accent 6" w:uiPriority="47"/>
+    <w:lsdException w:name="List Table 3 Accent 6" w:uiPriority="48"/>
+    <w:lsdException w:name="List Table 4 Accent 6" w:uiPriority="49"/>
+    <w:lsdException w:name="List Table 5 Dark Accent 6" w:uiPriority="50"/>
+    <w:lsdException w:name="List Table 6 Colorful Accent 6" w:uiPriority="51"/>
+    <w:lsdException w:name="List Table 7 Colorful Accent 6" w:uiPriority="52"/>
+    <w:lsdException w:name="Mention" w:semiHidden="1" w:unhideWhenUsed="1"/>
+    <w:lsdException w:name="Smart Hyperlink" w:semiHidden="1" w:unhideWhenUsed="1"/>
+    <w:lsdException w:name="Hashtag" w:semiHidden="1" w:unhideWhenUsed="1"/>
+    <w:lsdException w:name="Unresolved Mention" w:semiHidden="1" w:unhideWhenUsed="1"/>
+    <w:lsdException w:name="Smart Link" w:semiHidden="1" w:unhideWhenUsed="1"/>
+  </w:latentStyles>
   <w:style w:type="paragraph" w:default="1" w:styleId="Normal">
     <w:name w:val="Normal"/>
-    <w:next w:val="Normal"/>
-    <w:pPr/>
+    <w:qFormat/>
     <w:rPr>
       <w:sz w:val="24"/>
       <w:szCs w:val="24"/>
-      <w:lang w:val="en-US" w:eastAsia="en-US" w:bidi="ar-SA"/>
+      <w:lang w:val="en-US" w:eastAsia="en-US"/>
     </w:rPr>
   </w:style>
-  <w:style w:type="character" w:default="1" w:styleId="Default Paragraph Font">
+  <w:style w:type="paragraph" w:styleId="Heading1">
+    <w:name w:val="heading 1"/>
+    <w:basedOn w:val="Normal"/>
+    <w:next w:val="Normal"/>
+    <w:link w:val="Heading1Char"/>
+    <w:uiPriority w:val="9"/>
+    <w:qFormat/>
+    <w:rsid w:val="0062008B"/>
+    <w:pPr>
+      <w:keepNext/>
+      <w:keepLines/>
+      <w:spacing w:before="240"/>
+      <w:outlineLvl w:val="0"/>
+    </w:pPr>
+    <w:rPr>
+      <w:rFonts w:asciiTheme="majorHAnsi" w:eastAsiaTheme="majorEastAsia" w:hAnsiTheme="majorHAnsi" w:cstheme="majorBidi"/>
+      <w:color w:val="2F5496" w:themeColor="accent1" w:themeShade="BF"/>
+      <w:sz w:val="32"/>
+      <w:szCs w:val="32"/>
+    </w:rPr>
+  </w:style>
+  <w:style w:type="paragraph" w:styleId="Heading2">
+    <w:name w:val="heading 2"/>
+    <w:basedOn w:val="Normal"/>
+    <w:next w:val="Normal"/>
+    <w:link w:val="Heading2Char"/>
+    <w:uiPriority w:val="9"/>
+    <w:unhideWhenUsed/>
+    <w:qFormat/>
+    <w:rsid w:val="00EE3013"/>
+    <w:pPr>
+      <w:keepNext/>
+      <w:keepLines/>
+      <w:spacing w:before="40"/>
+      <w:outlineLvl w:val="1"/>
+    </w:pPr>
+    <w:rPr>
+      <w:rFonts w:asciiTheme="majorHAnsi" w:eastAsiaTheme="majorEastAsia" w:hAnsiTheme="majorHAnsi" w:cstheme="majorBidi"/>
+      <w:color w:val="2F5496" w:themeColor="accent1" w:themeShade="BF"/>
+      <w:sz w:val="26"/>
+      <w:szCs w:val="26"/>
+    </w:rPr>
+  </w:style>
+  <w:style w:type="character" w:default="1" w:styleId="DefaultParagraphFont">
     <w:name w:val="Default Paragraph Font"/>
-    <w:next w:val="Default Paragraph Font"/>
+    <w:uiPriority w:val="1"/>
+    <w:semiHidden/>
+    <w:unhideWhenUsed/>
+  </w:style>
+  <w:style w:type="table" w:default="1" w:styleId="TableNormal">
+    <w:name w:val="Normal Table"/>
+    <w:uiPriority w:val="99"/>
+    <w:semiHidden/>
+    <w:unhideWhenUsed/>
+    <w:tblPr>
+      <w:tblInd w:w="0" w:type="dxa"/>
+      <w:tblCellMar>
+        <w:top w:w="0" w:type="dxa"/>
+        <w:left w:w="108" w:type="dxa"/>
+        <w:bottom w:w="0" w:type="dxa"/>
+        <w:right w:w="108" w:type="dxa"/>
+      </w:tblCellMar>
+    </w:tblPr>
+  </w:style>
+  <w:style w:type="numbering" w:default="1" w:styleId="NoList">
+    <w:name w:val="No List"/>
+    <w:uiPriority w:val="99"/>
+    <w:semiHidden/>
+    <w:unhideWhenUsed/>
   </w:style>
   <w:style w:type="character" w:styleId="Hyperlink">
     <w:name w:val="Hyperlink"/>
@@ -1963,290 +2236,122 @@
       <w:u w:val="single"/>
     </w:rPr>
   </w:style>
-  <w:style w:type="table" w:default="1" w:styleId="Table Normal">
-    <w:name w:val="Table Normal"/>
-    <w:next w:val="Table Normal"/>
-    <w:pPr/>
-    <w:tblPr>
-      <w:tblInd w:w="0" w:type="dxa"/>
-    </w:tblPr>
-    <w:trPr/>
-    <w:tcPr/>
-    <w:tblStylePr w:type="firstRow"/>
-    <w:tblStylePr w:type="lastRow"/>
-    <w:tblStylePr w:type="firstCol"/>
-    <w:tblStylePr w:type="lastCol"/>
-    <w:tblStylePr w:type="band1Vert"/>
-    <w:tblStylePr w:type="band2Vert"/>
-    <w:tblStylePr w:type="band1Horz"/>
-    <w:tblStylePr w:type="band2Horz"/>
-    <w:tblStylePr w:type="neCell"/>
-    <w:tblStylePr w:type="nwCell"/>
-    <w:tblStylePr w:type="seCell"/>
-    <w:tblStylePr w:type="swCell"/>
-  </w:style>
-  <w:style w:type="numbering" w:default="1" w:styleId="No List">
-    <w:name w:val="No List"/>
-    <w:next w:val="No List"/>
-    <w:pPr/>
-  </w:style>
-  <w:style w:type="paragraph" w:styleId="Intestazione e piè di pagina">
+  <w:style w:type="paragraph" w:customStyle="1" w:styleId="Intestazioneepidipagina">
     <w:name w:val="Intestazione e piè di pagina"/>
-    <w:next w:val="Intestazione e piè di pagina"/>
     <w:pPr>
-      <w:keepNext w:val="0"/>
-      <w:keepLines w:val="0"/>
-      <w:pageBreakBefore w:val="0"/>
-      <w:widowControl w:val="1"/>
-      <w:shd w:val="clear" w:color="auto" w:fill="auto"/>
       <w:tabs>
         <w:tab w:val="right" w:pos="9020"/>
       </w:tabs>
-      <w:suppressAutoHyphens w:val="0"/>
-      <w:bidi w:val="0"/>
-      <w:spacing w:before="0" w:after="0" w:line="240" w:lineRule="auto"/>
-      <w:ind w:left="0" w:right="0" w:firstLine="0"/>
-      <w:jc w:val="left"/>
-      <w:outlineLvl w:val="9"/>
     </w:pPr>
     <w:rPr>
-      <w:rFonts w:ascii="Helvetica Neue" w:cs="Arial Unicode MS" w:hAnsi="Helvetica Neue" w:eastAsia="Arial Unicode MS"/>
-      <w:b w:val="0"/>
-      <w:bCs w:val="0"/>
-      <w:i w:val="0"/>
-      <w:iCs w:val="0"/>
-      <w:caps w:val="0"/>
-      <w:smallCaps w:val="0"/>
-      <w:strike w:val="0"/>
-      <w:dstrike w:val="0"/>
-      <w:outline w:val="0"/>
+      <w:rFonts w:ascii="Helvetica Neue" w:hAnsi="Helvetica Neue" w:cs="Arial Unicode MS"/>
       <w:color w:val="000000"/>
-      <w:spacing w:val="0"/>
-      <w:kern w:val="0"/>
-      <w:position w:val="0"/>
       <w:sz w:val="24"/>
       <w:szCs w:val="24"/>
-      <w:u w:val="none"/>
-      <w:shd w:val="nil" w:color="auto" w:fill="auto"/>
-      <w:vertAlign w:val="baseline"/>
-      <w14:textOutline>
+      <w14:textOutline w14:w="0" w14:cap="flat" w14:cmpd="sng" w14:algn="ctr">
         <w14:noFill/>
+        <w14:prstDash w14:val="solid"/>
+        <w14:bevel/>
       </w14:textOutline>
-      <w14:textFill>
-        <w14:solidFill>
-          <w14:srgbClr w14:val="000000"/>
-        </w14:solidFill>
-      </w14:textFill>
     </w:rPr>
   </w:style>
-  <w:style w:type="paragraph" w:styleId="Corpo">
+  <w:style w:type="paragraph" w:customStyle="1" w:styleId="Corpo">
     <w:name w:val="Corpo"/>
-    <w:next w:val="Corpo"/>
     <w:pPr>
-      <w:keepNext w:val="0"/>
-      <w:keepLines w:val="0"/>
-      <w:pageBreakBefore w:val="0"/>
-      <w:widowControl w:val="1"/>
-      <w:shd w:val="clear" w:color="auto" w:fill="auto"/>
-      <w:suppressAutoHyphens w:val="0"/>
-      <w:bidi w:val="0"/>
-      <w:spacing w:before="0" w:after="160" w:line="259" w:lineRule="auto"/>
-      <w:ind w:left="0" w:right="0" w:firstLine="0"/>
-      <w:jc w:val="left"/>
-      <w:outlineLvl w:val="9"/>
+      <w:spacing w:after="160" w:line="259" w:lineRule="auto"/>
     </w:pPr>
     <w:rPr>
-      <w:rFonts w:ascii="Calibri" w:cs="Arial Unicode MS" w:hAnsi="Calibri" w:eastAsia="Arial Unicode MS"/>
-      <w:b w:val="0"/>
-      <w:bCs w:val="0"/>
-      <w:i w:val="0"/>
-      <w:iCs w:val="0"/>
-      <w:caps w:val="0"/>
-      <w:smallCaps w:val="0"/>
-      <w:strike w:val="0"/>
-      <w:dstrike w:val="0"/>
-      <w:outline w:val="0"/>
+      <w:rFonts w:ascii="Calibri" w:hAnsi="Calibri" w:cs="Arial Unicode MS"/>
       <w:color w:val="000000"/>
-      <w:spacing w:val="0"/>
       <w:kern w:val="2"/>
-      <w:position w:val="0"/>
       <w:sz w:val="28"/>
       <w:szCs w:val="28"/>
-      <w:u w:val="none" w:color="000000"/>
-      <w:shd w:val="nil" w:color="auto" w:fill="auto"/>
-      <w:vertAlign w:val="baseline"/>
-      <w:lang w:val="it-IT"/>
-      <w14:textOutline>
+      <w:u w:color="000000"/>
+      <w14:textOutline w14:w="0" w14:cap="flat" w14:cmpd="sng" w14:algn="ctr">
         <w14:noFill/>
+        <w14:prstDash w14:val="solid"/>
+        <w14:bevel/>
       </w14:textOutline>
-      <w14:textFill>
-        <w14:solidFill>
-          <w14:srgbClr w14:val="000000"/>
-        </w14:solidFill>
-      </w14:textFill>
     </w:rPr>
   </w:style>
-  <w:style w:type="paragraph" w:styleId="Intestazione">
+  <w:style w:type="paragraph" w:customStyle="1" w:styleId="Intestazione">
     <w:name w:val="Intestazione"/>
     <w:next w:val="Corpo"/>
     <w:pPr>
-      <w:keepNext w:val="1"/>
-      <w:keepLines w:val="1"/>
-      <w:pageBreakBefore w:val="0"/>
-      <w:widowControl w:val="1"/>
-      <w:shd w:val="clear" w:color="auto" w:fill="auto"/>
-      <w:suppressAutoHyphens w:val="0"/>
-      <w:bidi w:val="0"/>
-      <w:spacing w:before="240" w:after="0" w:line="259" w:lineRule="auto"/>
-      <w:ind w:left="0" w:right="0" w:firstLine="0"/>
-      <w:jc w:val="left"/>
+      <w:keepNext/>
+      <w:keepLines/>
+      <w:spacing w:before="240" w:line="259" w:lineRule="auto"/>
       <w:outlineLvl w:val="0"/>
     </w:pPr>
     <w:rPr>
-      <w:rFonts w:ascii="Calibri Light" w:cs="Arial Unicode MS" w:hAnsi="Calibri Light" w:eastAsia="Arial Unicode MS"/>
-      <w:b w:val="0"/>
-      <w:bCs w:val="0"/>
-      <w:i w:val="0"/>
-      <w:iCs w:val="0"/>
-      <w:caps w:val="0"/>
-      <w:smallCaps w:val="0"/>
-      <w:strike w:val="0"/>
-      <w:dstrike w:val="0"/>
-      <w:outline w:val="0"/>
-      <w:color w:val="2f5496"/>
-      <w:spacing w:val="0"/>
+      <w:rFonts w:ascii="Calibri Light" w:hAnsi="Calibri Light" w:cs="Arial Unicode MS"/>
+      <w:color w:val="2F5496"/>
       <w:kern w:val="2"/>
-      <w:position w:val="0"/>
       <w:sz w:val="32"/>
       <w:szCs w:val="32"/>
-      <w:u w:val="none" w:color="2f5496"/>
-      <w:shd w:val="nil" w:color="auto" w:fill="auto"/>
-      <w:vertAlign w:val="baseline"/>
-      <w:lang w:val="it-IT"/>
-      <w14:textOutline>
+      <w:u w:color="2F5496"/>
+      <w14:textOutline w14:w="0" w14:cap="flat" w14:cmpd="sng" w14:algn="ctr">
         <w14:noFill/>
+        <w14:prstDash w14:val="solid"/>
+        <w14:bevel/>
       </w14:textOutline>
-      <w14:textFill>
-        <w14:solidFill>
-          <w14:srgbClr w14:val="2F5496"/>
-        </w14:solidFill>
-      </w14:textFill>
     </w:rPr>
   </w:style>
-  <w:style w:type="paragraph" w:styleId="Titolo">
+  <w:style w:type="paragraph" w:customStyle="1" w:styleId="Titolo">
     <w:name w:val="Titolo"/>
     <w:next w:val="Corpo"/>
     <w:pPr>
-      <w:keepNext w:val="1"/>
-      <w:keepLines w:val="0"/>
-      <w:pageBreakBefore w:val="0"/>
-      <w:widowControl w:val="1"/>
-      <w:shd w:val="clear" w:color="auto" w:fill="auto"/>
-      <w:suppressAutoHyphens w:val="0"/>
-      <w:bidi w:val="0"/>
-      <w:spacing w:before="0" w:after="0" w:line="240" w:lineRule="auto"/>
-      <w:ind w:left="0" w:right="0" w:firstLine="0"/>
-      <w:jc w:val="left"/>
-      <w:outlineLvl w:val="9"/>
+      <w:keepNext/>
     </w:pPr>
     <w:rPr>
-      <w:rFonts w:ascii="Helvetica Neue" w:cs="Arial Unicode MS" w:hAnsi="Helvetica Neue" w:eastAsia="Arial Unicode MS"/>
-      <w:b w:val="1"/>
-      <w:bCs w:val="1"/>
-      <w:i w:val="0"/>
-      <w:iCs w:val="0"/>
-      <w:caps w:val="0"/>
-      <w:smallCaps w:val="0"/>
-      <w:strike w:val="0"/>
-      <w:dstrike w:val="0"/>
-      <w:outline w:val="0"/>
+      <w:rFonts w:ascii="Helvetica Neue" w:hAnsi="Helvetica Neue" w:cs="Arial Unicode MS"/>
+      <w:b/>
+      <w:bCs/>
       <w:color w:val="000000"/>
-      <w:spacing w:val="0"/>
-      <w:kern w:val="0"/>
-      <w:position w:val="0"/>
       <w:sz w:val="60"/>
       <w:szCs w:val="60"/>
-      <w:u w:val="none"/>
-      <w:shd w:val="nil" w:color="auto" w:fill="auto"/>
-      <w:vertAlign w:val="baseline"/>
-      <w:lang w:val="it-IT"/>
-      <w14:textOutline>
+      <w14:textOutline w14:w="0" w14:cap="flat" w14:cmpd="sng" w14:algn="ctr">
         <w14:noFill/>
+        <w14:prstDash w14:val="solid"/>
+        <w14:bevel/>
       </w14:textOutline>
-      <w14:textFill>
-        <w14:solidFill>
-          <w14:srgbClr w14:val="000000"/>
-        </w14:solidFill>
-      </w14:textFill>
     </w:rPr>
   </w:style>
-  <w:style w:type="character" w:styleId="Link">
+  <w:style w:type="character" w:customStyle="1" w:styleId="Link">
     <w:name w:val="Link"/>
     <w:rPr>
       <w:outline w:val="0"/>
-      <w:color w:val="0563c1"/>
-      <w:u w:val="single" w:color="0563c1"/>
-      <w14:textFill>
-        <w14:solidFill>
-          <w14:srgbClr w14:val="0563C1"/>
-        </w14:solidFill>
-      </w14:textFill>
+      <w:color w:val="0563C1"/>
+      <w:u w:val="single" w:color="0563C1"/>
     </w:rPr>
   </w:style>
-  <w:style w:type="character" w:styleId="Hyperlink.0">
+  <w:style w:type="character" w:customStyle="1" w:styleId="Hyperlink0">
     <w:name w:val="Hyperlink.0"/>
     <w:basedOn w:val="Link"/>
-    <w:next w:val="Hyperlink.0"/>
     <w:rPr>
+      <w:outline w:val="0"/>
+      <w:color w:val="0563C1"/>
       <w:sz w:val="24"/>
       <w:szCs w:val="24"/>
+      <w:u w:val="single" w:color="0563C1"/>
     </w:rPr>
   </w:style>
-  <w:style w:type="paragraph" w:styleId="List Paragraph">
+  <w:style w:type="paragraph" w:styleId="ListParagraph">
     <w:name w:val="List Paragraph"/>
-    <w:next w:val="List Paragraph"/>
     <w:pPr>
-      <w:keepNext w:val="0"/>
-      <w:keepLines w:val="0"/>
-      <w:pageBreakBefore w:val="0"/>
-      <w:widowControl w:val="1"/>
-      <w:shd w:val="clear" w:color="auto" w:fill="auto"/>
-      <w:suppressAutoHyphens w:val="0"/>
-      <w:bidi w:val="0"/>
-      <w:spacing w:before="0" w:after="160" w:line="259" w:lineRule="auto"/>
-      <w:ind w:left="720" w:right="0" w:firstLine="0"/>
-      <w:jc w:val="left"/>
-      <w:outlineLvl w:val="9"/>
+      <w:spacing w:after="160" w:line="259" w:lineRule="auto"/>
+      <w:ind w:left="720"/>
     </w:pPr>
     <w:rPr>
-      <w:rFonts w:ascii="Calibri" w:cs="Arial Unicode MS" w:hAnsi="Calibri" w:eastAsia="Arial Unicode MS"/>
-      <w:b w:val="0"/>
-      <w:bCs w:val="0"/>
-      <w:i w:val="0"/>
-      <w:iCs w:val="0"/>
-      <w:caps w:val="0"/>
-      <w:smallCaps w:val="0"/>
-      <w:strike w:val="0"/>
-      <w:dstrike w:val="0"/>
-      <w:outline w:val="0"/>
+      <w:rFonts w:ascii="Calibri" w:hAnsi="Calibri" w:cs="Arial Unicode MS"/>
       <w:color w:val="000000"/>
-      <w:spacing w:val="0"/>
       <w:kern w:val="2"/>
-      <w:position w:val="0"/>
       <w:sz w:val="22"/>
       <w:szCs w:val="22"/>
-      <w:u w:val="none" w:color="000000"/>
-      <w:shd w:val="nil" w:color="auto" w:fill="auto"/>
-      <w:vertAlign w:val="baseline"/>
-      <w:lang w:val="it-IT"/>
-      <w14:textFill>
-        <w14:solidFill>
-          <w14:srgbClr w14:val="000000"/>
-        </w14:solidFill>
-      </w14:textFill>
+      <w:u w:color="000000"/>
     </w:rPr>
   </w:style>
-  <w:style w:type="numbering" w:styleId="Stile importato 1">
+  <w:style w:type="numbering" w:customStyle="1" w:styleId="Stileimportato1">
     <w:name w:val="Stile importato 1"/>
     <w:pPr>
       <w:numPr>
@@ -2254,7 +2359,7 @@
       </w:numPr>
     </w:pPr>
   </w:style>
-  <w:style w:type="numbering" w:styleId="Stile importato 2">
+  <w:style w:type="numbering" w:customStyle="1" w:styleId="Stileimportato2">
     <w:name w:val="Stile importato 2"/>
     <w:pPr>
       <w:numPr>
@@ -2262,11 +2367,39 @@
       </w:numPr>
     </w:pPr>
   </w:style>
+  <w:style w:type="character" w:customStyle="1" w:styleId="Heading1Char">
+    <w:name w:val="Heading 1 Char"/>
+    <w:basedOn w:val="DefaultParagraphFont"/>
+    <w:link w:val="Heading1"/>
+    <w:uiPriority w:val="9"/>
+    <w:rsid w:val="0062008B"/>
+    <w:rPr>
+      <w:rFonts w:asciiTheme="majorHAnsi" w:eastAsiaTheme="majorEastAsia" w:hAnsiTheme="majorHAnsi" w:cstheme="majorBidi"/>
+      <w:color w:val="2F5496" w:themeColor="accent1" w:themeShade="BF"/>
+      <w:sz w:val="32"/>
+      <w:szCs w:val="32"/>
+      <w:lang w:val="en-US" w:eastAsia="en-US"/>
+    </w:rPr>
+  </w:style>
+  <w:style w:type="character" w:customStyle="1" w:styleId="Heading2Char">
+    <w:name w:val="Heading 2 Char"/>
+    <w:basedOn w:val="DefaultParagraphFont"/>
+    <w:link w:val="Heading2"/>
+    <w:uiPriority w:val="9"/>
+    <w:rsid w:val="00EE3013"/>
+    <w:rPr>
+      <w:rFonts w:asciiTheme="majorHAnsi" w:eastAsiaTheme="majorEastAsia" w:hAnsiTheme="majorHAnsi" w:cstheme="majorBidi"/>
+      <w:color w:val="2F5496" w:themeColor="accent1" w:themeShade="BF"/>
+      <w:sz w:val="26"/>
+      <w:szCs w:val="26"/>
+      <w:lang w:val="en-US" w:eastAsia="en-US"/>
+    </w:rPr>
+  </w:style>
 </w:styles>
 </file>
 
 <file path=word/theme/theme1.xml><?xml version="1.0" encoding="utf-8"?>
-<a:theme xmlns:a="http://schemas.openxmlformats.org/drawingml/2006/main" xmlns:r="http://schemas.openxmlformats.org/officeDocument/2006/relationships" name="Office Theme">
+<a:theme xmlns:a="http://schemas.openxmlformats.org/drawingml/2006/main" name="Office Theme">
   <a:themeElements>
     <a:clrScheme name="Office Theme">
       <a:dk1>
@@ -2468,7 +2601,7 @@
         <a:effectLst/>
         <a:sp3d/>
       </a:spPr>
-      <a:bodyPr rot="0" spcFirstLastPara="1" vertOverflow="overflow" horzOverflow="overflow" vert="horz" wrap="square" lIns="45719" tIns="45719" rIns="45719" bIns="45719" numCol="1" spcCol="38100" rtlCol="0" anchor="ctr" upright="0">
+      <a:bodyPr rot="0" spcFirstLastPara="1" vertOverflow="overflow" horzOverflow="overflow" vert="horz" wrap="square" lIns="45719" tIns="45719" rIns="45719" bIns="45719" numCol="1" spcCol="38100" rtlCol="0" anchor="ctr">
         <a:spAutoFit/>
       </a:bodyPr>
       <a:lstStyle>
@@ -2487,7 +2620,7 @@
           <a:buFontTx/>
           <a:buNone/>
           <a:tabLst/>
-          <a:defRPr b="0" baseline="0" cap="none" i="0" spc="0" strike="noStrike" sz="1800" u="none" kumimoji="0" normalizeH="0">
+          <a:defRPr kumimoji="0" sz="1800" b="0" i="0" u="none" strike="noStrike" cap="none" spc="0" normalizeH="0" baseline="0">
             <a:ln>
               <a:noFill/>
             </a:ln>
@@ -2517,7 +2650,7 @@
           <a:buFontTx/>
           <a:buNone/>
           <a:tabLst/>
-          <a:defRPr b="0" baseline="0" cap="none" i="0" spc="0" strike="noStrike" sz="1800" u="none" kumimoji="0" normalizeH="0">
+          <a:defRPr kumimoji="0" sz="1800" b="0" i="0" u="none" strike="noStrike" cap="none" spc="0" normalizeH="0" baseline="0">
             <a:ln>
               <a:noFill/>
             </a:ln>
@@ -2543,7 +2676,7 @@
           <a:buFontTx/>
           <a:buNone/>
           <a:tabLst/>
-          <a:defRPr b="0" baseline="0" cap="none" i="0" spc="0" strike="noStrike" sz="1800" u="none" kumimoji="0" normalizeH="0">
+          <a:defRPr kumimoji="0" sz="1800" b="0" i="0" u="none" strike="noStrike" cap="none" spc="0" normalizeH="0" baseline="0">
             <a:ln>
               <a:noFill/>
             </a:ln>
@@ -2569,7 +2702,7 @@
           <a:buFontTx/>
           <a:buNone/>
           <a:tabLst/>
-          <a:defRPr b="0" baseline="0" cap="none" i="0" spc="0" strike="noStrike" sz="1800" u="none" kumimoji="0" normalizeH="0">
+          <a:defRPr kumimoji="0" sz="1800" b="0" i="0" u="none" strike="noStrike" cap="none" spc="0" normalizeH="0" baseline="0">
             <a:ln>
               <a:noFill/>
             </a:ln>
@@ -2595,7 +2728,7 @@
           <a:buFontTx/>
           <a:buNone/>
           <a:tabLst/>
-          <a:defRPr b="0" baseline="0" cap="none" i="0" spc="0" strike="noStrike" sz="1800" u="none" kumimoji="0" normalizeH="0">
+          <a:defRPr kumimoji="0" sz="1800" b="0" i="0" u="none" strike="noStrike" cap="none" spc="0" normalizeH="0" baseline="0">
             <a:ln>
               <a:noFill/>
             </a:ln>
@@ -2621,7 +2754,7 @@
           <a:buFontTx/>
           <a:buNone/>
           <a:tabLst/>
-          <a:defRPr b="0" baseline="0" cap="none" i="0" spc="0" strike="noStrike" sz="1800" u="none" kumimoji="0" normalizeH="0">
+          <a:defRPr kumimoji="0" sz="1800" b="0" i="0" u="none" strike="noStrike" cap="none" spc="0" normalizeH="0" baseline="0">
             <a:ln>
               <a:noFill/>
             </a:ln>
@@ -2647,7 +2780,7 @@
           <a:buFontTx/>
           <a:buNone/>
           <a:tabLst/>
-          <a:defRPr b="0" baseline="0" cap="none" i="0" spc="0" strike="noStrike" sz="1800" u="none" kumimoji="0" normalizeH="0">
+          <a:defRPr kumimoji="0" sz="1800" b="0" i="0" u="none" strike="noStrike" cap="none" spc="0" normalizeH="0" baseline="0">
             <a:ln>
               <a:noFill/>
             </a:ln>
@@ -2673,7 +2806,7 @@
           <a:buFontTx/>
           <a:buNone/>
           <a:tabLst/>
-          <a:defRPr b="0" baseline="0" cap="none" i="0" spc="0" strike="noStrike" sz="1800" u="none" kumimoji="0" normalizeH="0">
+          <a:defRPr kumimoji="0" sz="1800" b="0" i="0" u="none" strike="noStrike" cap="none" spc="0" normalizeH="0" baseline="0">
             <a:ln>
               <a:noFill/>
             </a:ln>
@@ -2699,7 +2832,7 @@
           <a:buFontTx/>
           <a:buNone/>
           <a:tabLst/>
-          <a:defRPr b="0" baseline="0" cap="none" i="0" spc="0" strike="noStrike" sz="1800" u="none" kumimoji="0" normalizeH="0">
+          <a:defRPr kumimoji="0" sz="1800" b="0" i="0" u="none" strike="noStrike" cap="none" spc="0" normalizeH="0" baseline="0">
             <a:ln>
               <a:noFill/>
             </a:ln>
@@ -2725,7 +2858,7 @@
           <a:buFontTx/>
           <a:buNone/>
           <a:tabLst/>
-          <a:defRPr b="0" baseline="0" cap="none" i="0" spc="0" strike="noStrike" sz="1800" u="none" kumimoji="0" normalizeH="0">
+          <a:defRPr kumimoji="0" sz="1800" b="0" i="0" u="none" strike="noStrike" cap="none" spc="0" normalizeH="0" baseline="0">
             <a:ln>
               <a:noFill/>
             </a:ln>
@@ -2738,9 +2871,15 @@
         </a:lvl9pPr>
       </a:lstStyle>
       <a:style>
-        <a:lnRef idx="0"/>
-        <a:fillRef idx="0"/>
-        <a:effectRef idx="0"/>
+        <a:lnRef idx="0">
+          <a:scrgbClr r="0" g="0" b="0"/>
+        </a:lnRef>
+        <a:fillRef idx="0">
+          <a:scrgbClr r="0" g="0" b="0"/>
+        </a:fillRef>
+        <a:effectRef idx="0">
+          <a:scrgbClr r="0" g="0" b="0"/>
+        </a:effectRef>
         <a:fontRef idx="none"/>
       </a:style>
     </a:spDef>
@@ -2757,7 +2896,7 @@
         <a:effectLst/>
         <a:sp3d/>
       </a:spPr>
-      <a:bodyPr rot="0" spcFirstLastPara="1" vertOverflow="overflow" horzOverflow="overflow" vert="horz" wrap="square" lIns="91439" tIns="45719" rIns="91439" bIns="45719" numCol="1" spcCol="38100" rtlCol="0" anchor="t" upright="0">
+      <a:bodyPr rot="0" spcFirstLastPara="1" vertOverflow="overflow" horzOverflow="overflow" vert="horz" wrap="square" lIns="91439" tIns="45719" rIns="91439" bIns="45719" numCol="1" spcCol="38100" rtlCol="0" anchor="t">
         <a:noAutofit/>
       </a:bodyPr>
       <a:lstStyle>
@@ -2776,7 +2915,7 @@
           <a:buFontTx/>
           <a:buNone/>
           <a:tabLst/>
-          <a:defRPr b="0" baseline="0" cap="none" i="0" spc="0" strike="noStrike" sz="1800" u="none" kumimoji="0" normalizeH="0">
+          <a:defRPr kumimoji="0" sz="1800" b="0" i="0" u="none" strike="noStrike" cap="none" spc="0" normalizeH="0" baseline="0">
             <a:ln>
               <a:noFill/>
             </a:ln>
@@ -2802,7 +2941,7 @@
           <a:buFontTx/>
           <a:buNone/>
           <a:tabLst/>
-          <a:defRPr b="0" baseline="0" cap="none" i="0" spc="0" strike="noStrike" sz="1800" u="none" kumimoji="0" normalizeH="0">
+          <a:defRPr kumimoji="0" sz="1800" b="0" i="0" u="none" strike="noStrike" cap="none" spc="0" normalizeH="0" baseline="0">
             <a:ln>
               <a:noFill/>
             </a:ln>
@@ -2828,7 +2967,7 @@
           <a:buFontTx/>
           <a:buNone/>
           <a:tabLst/>
-          <a:defRPr b="0" baseline="0" cap="none" i="0" spc="0" strike="noStrike" sz="1800" u="none" kumimoji="0" normalizeH="0">
+          <a:defRPr kumimoji="0" sz="1800" b="0" i="0" u="none" strike="noStrike" cap="none" spc="0" normalizeH="0" baseline="0">
             <a:ln>
               <a:noFill/>
             </a:ln>
@@ -2854,7 +2993,7 @@
           <a:buFontTx/>
           <a:buNone/>
           <a:tabLst/>
-          <a:defRPr b="0" baseline="0" cap="none" i="0" spc="0" strike="noStrike" sz="1800" u="none" kumimoji="0" normalizeH="0">
+          <a:defRPr kumimoji="0" sz="1800" b="0" i="0" u="none" strike="noStrike" cap="none" spc="0" normalizeH="0" baseline="0">
             <a:ln>
               <a:noFill/>
             </a:ln>
@@ -2880,7 +3019,7 @@
           <a:buFontTx/>
           <a:buNone/>
           <a:tabLst/>
-          <a:defRPr b="0" baseline="0" cap="none" i="0" spc="0" strike="noStrike" sz="1800" u="none" kumimoji="0" normalizeH="0">
+          <a:defRPr kumimoji="0" sz="1800" b="0" i="0" u="none" strike="noStrike" cap="none" spc="0" normalizeH="0" baseline="0">
             <a:ln>
               <a:noFill/>
             </a:ln>
@@ -2906,7 +3045,7 @@
           <a:buFontTx/>
           <a:buNone/>
           <a:tabLst/>
-          <a:defRPr b="0" baseline="0" cap="none" i="0" spc="0" strike="noStrike" sz="1800" u="none" kumimoji="0" normalizeH="0">
+          <a:defRPr kumimoji="0" sz="1800" b="0" i="0" u="none" strike="noStrike" cap="none" spc="0" normalizeH="0" baseline="0">
             <a:ln>
               <a:noFill/>
             </a:ln>
@@ -2932,7 +3071,7 @@
           <a:buFontTx/>
           <a:buNone/>
           <a:tabLst/>
-          <a:defRPr b="0" baseline="0" cap="none" i="0" spc="0" strike="noStrike" sz="1800" u="none" kumimoji="0" normalizeH="0">
+          <a:defRPr kumimoji="0" sz="1800" b="0" i="0" u="none" strike="noStrike" cap="none" spc="0" normalizeH="0" baseline="0">
             <a:ln>
               <a:noFill/>
             </a:ln>
@@ -2958,7 +3097,7 @@
           <a:buFontTx/>
           <a:buNone/>
           <a:tabLst/>
-          <a:defRPr b="0" baseline="0" cap="none" i="0" spc="0" strike="noStrike" sz="1800" u="none" kumimoji="0" normalizeH="0">
+          <a:defRPr kumimoji="0" sz="1800" b="0" i="0" u="none" strike="noStrike" cap="none" spc="0" normalizeH="0" baseline="0">
             <a:ln>
               <a:noFill/>
             </a:ln>
@@ -2984,7 +3123,7 @@
           <a:buFontTx/>
           <a:buNone/>
           <a:tabLst/>
-          <a:defRPr b="0" baseline="0" cap="none" i="0" spc="0" strike="noStrike" sz="1800" u="none" kumimoji="0" normalizeH="0">
+          <a:defRPr kumimoji="0" sz="1800" b="0" i="0" u="none" strike="noStrike" cap="none" spc="0" normalizeH="0" baseline="0">
             <a:ln>
               <a:noFill/>
             </a:ln>
@@ -3010,7 +3149,7 @@
           <a:buFontTx/>
           <a:buNone/>
           <a:tabLst/>
-          <a:defRPr b="0" baseline="0" cap="none" i="0" spc="0" strike="noStrike" sz="1800" u="none" kumimoji="0" normalizeH="0">
+          <a:defRPr kumimoji="0" sz="1800" b="0" i="0" u="none" strike="noStrike" cap="none" spc="0" normalizeH="0" baseline="0">
             <a:ln>
               <a:noFill/>
             </a:ln>
@@ -3023,9 +3162,15 @@
         </a:lvl9pPr>
       </a:lstStyle>
       <a:style>
-        <a:lnRef idx="0"/>
-        <a:fillRef idx="0"/>
-        <a:effectRef idx="0"/>
+        <a:lnRef idx="0">
+          <a:scrgbClr r="0" g="0" b="0"/>
+        </a:lnRef>
+        <a:fillRef idx="0">
+          <a:scrgbClr r="0" g="0" b="0"/>
+        </a:fillRef>
+        <a:effectRef idx="0">
+          <a:scrgbClr r="0" g="0" b="0"/>
+        </a:effectRef>
         <a:fontRef idx="none"/>
       </a:style>
     </a:lnDef>
@@ -3039,7 +3184,7 @@
         <a:effectLst/>
         <a:sp3d/>
       </a:spPr>
-      <a:bodyPr rot="0" spcFirstLastPara="1" vertOverflow="overflow" horzOverflow="overflow" vert="horz" wrap="square" lIns="45719" tIns="45719" rIns="45719" bIns="45719" numCol="1" spcCol="38100" rtlCol="0" anchor="t" upright="0">
+      <a:bodyPr rot="0" spcFirstLastPara="1" vertOverflow="overflow" horzOverflow="overflow" vert="horz" wrap="square" lIns="45719" tIns="45719" rIns="45719" bIns="45719" numCol="1" spcCol="38100" rtlCol="0" anchor="t">
         <a:spAutoFit/>
       </a:bodyPr>
       <a:lstStyle>
@@ -3058,7 +3203,7 @@
           <a:buFontTx/>
           <a:buNone/>
           <a:tabLst/>
-          <a:defRPr b="0" baseline="0" cap="none" i="0" spc="0" strike="noStrike" sz="1800" u="none" kumimoji="0" normalizeH="0">
+          <a:defRPr kumimoji="0" sz="1800" b="0" i="0" u="none" strike="noStrike" cap="none" spc="0" normalizeH="0" baseline="0">
             <a:ln>
               <a:noFill/>
             </a:ln>
@@ -3088,7 +3233,7 @@
           <a:buFontTx/>
           <a:buNone/>
           <a:tabLst/>
-          <a:defRPr b="0" baseline="0" cap="none" i="0" spc="0" strike="noStrike" sz="1800" u="none" kumimoji="0" normalizeH="0">
+          <a:defRPr kumimoji="0" sz="1800" b="0" i="0" u="none" strike="noStrike" cap="none" spc="0" normalizeH="0" baseline="0">
             <a:ln>
               <a:noFill/>
             </a:ln>
@@ -3114,7 +3259,7 @@
           <a:buFontTx/>
           <a:buNone/>
           <a:tabLst/>
-          <a:defRPr b="0" baseline="0" cap="none" i="0" spc="0" strike="noStrike" sz="1800" u="none" kumimoji="0" normalizeH="0">
+          <a:defRPr kumimoji="0" sz="1800" b="0" i="0" u="none" strike="noStrike" cap="none" spc="0" normalizeH="0" baseline="0">
             <a:ln>
               <a:noFill/>
             </a:ln>
@@ -3140,7 +3285,7 @@
           <a:buFontTx/>
           <a:buNone/>
           <a:tabLst/>
-          <a:defRPr b="0" baseline="0" cap="none" i="0" spc="0" strike="noStrike" sz="1800" u="none" kumimoji="0" normalizeH="0">
+          <a:defRPr kumimoji="0" sz="1800" b="0" i="0" u="none" strike="noStrike" cap="none" spc="0" normalizeH="0" baseline="0">
             <a:ln>
               <a:noFill/>
             </a:ln>
@@ -3166,7 +3311,7 @@
           <a:buFontTx/>
           <a:buNone/>
           <a:tabLst/>
-          <a:defRPr b="0" baseline="0" cap="none" i="0" spc="0" strike="noStrike" sz="1800" u="none" kumimoji="0" normalizeH="0">
+          <a:defRPr kumimoji="0" sz="1800" b="0" i="0" u="none" strike="noStrike" cap="none" spc="0" normalizeH="0" baseline="0">
             <a:ln>
               <a:noFill/>
             </a:ln>
@@ -3192,7 +3337,7 @@
           <a:buFontTx/>
           <a:buNone/>
           <a:tabLst/>
-          <a:defRPr b="0" baseline="0" cap="none" i="0" spc="0" strike="noStrike" sz="1800" u="none" kumimoji="0" normalizeH="0">
+          <a:defRPr kumimoji="0" sz="1800" b="0" i="0" u="none" strike="noStrike" cap="none" spc="0" normalizeH="0" baseline="0">
             <a:ln>
               <a:noFill/>
             </a:ln>
@@ -3218,7 +3363,7 @@
           <a:buFontTx/>
           <a:buNone/>
           <a:tabLst/>
-          <a:defRPr b="0" baseline="0" cap="none" i="0" spc="0" strike="noStrike" sz="1800" u="none" kumimoji="0" normalizeH="0">
+          <a:defRPr kumimoji="0" sz="1800" b="0" i="0" u="none" strike="noStrike" cap="none" spc="0" normalizeH="0" baseline="0">
             <a:ln>
               <a:noFill/>
             </a:ln>
@@ -3244,7 +3389,7 @@
           <a:buFontTx/>
           <a:buNone/>
           <a:tabLst/>
-          <a:defRPr b="0" baseline="0" cap="none" i="0" spc="0" strike="noStrike" sz="1800" u="none" kumimoji="0" normalizeH="0">
+          <a:defRPr kumimoji="0" sz="1800" b="0" i="0" u="none" strike="noStrike" cap="none" spc="0" normalizeH="0" baseline="0">
             <a:ln>
               <a:noFill/>
             </a:ln>
@@ -3270,7 +3415,7 @@
           <a:buFontTx/>
           <a:buNone/>
           <a:tabLst/>
-          <a:defRPr b="0" baseline="0" cap="none" i="0" spc="0" strike="noStrike" sz="1800" u="none" kumimoji="0" normalizeH="0">
+          <a:defRPr kumimoji="0" sz="1800" b="0" i="0" u="none" strike="noStrike" cap="none" spc="0" normalizeH="0" baseline="0">
             <a:ln>
               <a:noFill/>
             </a:ln>
@@ -3296,7 +3441,7 @@
           <a:buFontTx/>
           <a:buNone/>
           <a:tabLst/>
-          <a:defRPr b="0" baseline="0" cap="none" i="0" spc="0" strike="noStrike" sz="1800" u="none" kumimoji="0" normalizeH="0">
+          <a:defRPr kumimoji="0" sz="1800" b="0" i="0" u="none" strike="noStrike" cap="none" spc="0" normalizeH="0" baseline="0">
             <a:ln>
               <a:noFill/>
             </a:ln>
@@ -3309,12 +3454,19 @@
         </a:lvl9pPr>
       </a:lstStyle>
       <a:style>
-        <a:lnRef idx="0"/>
-        <a:fillRef idx="0"/>
-        <a:effectRef idx="0"/>
+        <a:lnRef idx="0">
+          <a:scrgbClr r="0" g="0" b="0"/>
+        </a:lnRef>
+        <a:fillRef idx="0">
+          <a:scrgbClr r="0" g="0" b="0"/>
+        </a:fillRef>
+        <a:effectRef idx="0">
+          <a:scrgbClr r="0" g="0" b="0"/>
+        </a:effectRef>
         <a:fontRef idx="none"/>
       </a:style>
     </a:txDef>
   </a:objectDefaults>
+  <a:extraClrSchemeLst/>
 </a:theme>
 </file>
</xml_diff>